<commit_message>
Edited some triggers and goals etc in the use case document
</commit_message>
<xml_diff>
--- a/YodelItTest/Use Case.docx
+++ b/YodelItTest/Use Case.docx
@@ -1,6 +1,6 @@
 
 <file path=word/document.xml><?xml version="1.0" encoding="utf-8"?>
-<w:document xmlns:wpc="http://schemas.microsoft.com/office/word/2010/wordprocessingCanvas" xmlns:mo="http://schemas.microsoft.com/office/mac/office/2008/main" xmlns:mc="http://schemas.openxmlformats.org/markup-compatibility/2006" xmlns:mv="urn:schemas-microsoft-com:mac:vml" xmlns:o="urn:schemas-microsoft-com:office:office" xmlns:r="http://schemas.openxmlformats.org/officeDocument/2006/relationships" xmlns:m="http://schemas.openxmlformats.org/officeDocument/2006/math" xmlns:v="urn:schemas-microsoft-com:vml" xmlns:wp14="http://schemas.microsoft.com/office/word/2010/wordprocessingDrawing" xmlns:wp="http://schemas.openxmlformats.org/drawingml/2006/wordprocessingDrawing" xmlns:w10="urn:schemas-microsoft-com:office:word" xmlns:w="http://schemas.openxmlformats.org/wordprocessingml/2006/main" xmlns:w14="http://schemas.microsoft.com/office/word/2010/wordml" xmlns:wpg="http://schemas.microsoft.com/office/word/2010/wordprocessingGroup" xmlns:wpi="http://schemas.microsoft.com/office/word/2010/wordprocessingInk" xmlns:wne="http://schemas.microsoft.com/office/word/2006/wordml" xmlns:wps="http://schemas.microsoft.com/office/word/2010/wordprocessingShape" mc:Ignorable="w14 wp14">
+<w:document xmlns:wpc="http://schemas.microsoft.com/office/word/2010/wordprocessingCanvas" xmlns:mc="http://schemas.openxmlformats.org/markup-compatibility/2006" xmlns:o="urn:schemas-microsoft-com:office:office" xmlns:r="http://schemas.openxmlformats.org/officeDocument/2006/relationships" xmlns:m="http://schemas.openxmlformats.org/officeDocument/2006/math" xmlns:v="urn:schemas-microsoft-com:vml" xmlns:wp14="http://schemas.microsoft.com/office/word/2010/wordprocessingDrawing" xmlns:wp="http://schemas.openxmlformats.org/drawingml/2006/wordprocessingDrawing" xmlns:w10="urn:schemas-microsoft-com:office:word" xmlns:w="http://schemas.openxmlformats.org/wordprocessingml/2006/main" xmlns:w14="http://schemas.microsoft.com/office/word/2010/wordml" xmlns:w15="http://schemas.microsoft.com/office/word/2012/wordml" xmlns:wpg="http://schemas.microsoft.com/office/word/2010/wordprocessingGroup" xmlns:wpi="http://schemas.microsoft.com/office/word/2010/wordprocessingInk" xmlns:wne="http://schemas.microsoft.com/office/word/2006/wordml" xmlns:wps="http://schemas.microsoft.com/office/word/2010/wordprocessingShape" mc:Ignorable="w14 w15 wp14">
   <w:body>
     <w:tbl>
       <w:tblPr>
@@ -234,7 +234,25 @@
                 <w:sz w:val="24"/>
                 <w:szCs w:val="24"/>
               </w:rPr>
-              <w:t>User presses on a certain topic heading (button), and then can see a list of all the corresponding questions for that topic. By moving his/her finger vertically on the screen (scroll bar), the user can then browse through the questions.</w:t>
+              <w:t xml:space="preserve">User presses on a </w:t>
+            </w:r>
+            <w:r>
+              <w:rPr>
+                <w:rFonts w:ascii="Times New Roman" w:hAnsi="Times New Roman"/>
+                <w:color w:val="333333"/>
+                <w:sz w:val="24"/>
+                <w:szCs w:val="24"/>
+              </w:rPr>
+              <w:t>category button</w:t>
+            </w:r>
+            <w:r>
+              <w:rPr>
+                <w:rFonts w:ascii="Times New Roman" w:hAnsi="Times New Roman"/>
+                <w:color w:val="333333"/>
+                <w:sz w:val="24"/>
+                <w:szCs w:val="24"/>
+              </w:rPr>
+              <w:t>, then can see a list of corresponding questions. By moving his/her finger vertically on the screen (scroll bar), the user can then browse through the questions.</w:t>
             </w:r>
           </w:p>
         </w:tc>
@@ -288,7 +306,16 @@
                 <w:sz w:val="24"/>
                 <w:szCs w:val="24"/>
               </w:rPr>
-              <w:t>There must already be questions posted on the forum.</w:t>
+              <w:t xml:space="preserve">There must be questions already existing in the </w:t>
+            </w:r>
+            <w:r>
+              <w:rPr>
+                <w:rFonts w:ascii="Times New Roman" w:hAnsi="Times New Roman"/>
+                <w:color w:val="333333"/>
+                <w:sz w:val="24"/>
+                <w:szCs w:val="24"/>
+              </w:rPr>
+              <w:t>forum.</w:t>
             </w:r>
           </w:p>
         </w:tc>
@@ -979,7 +1006,25 @@
                 <w:sz w:val="24"/>
                 <w:szCs w:val="24"/>
               </w:rPr>
-              <w:t xml:space="preserve">User presses on a question (button), and is then redirected to a page with the question at the top of the page, and a list of answers underneath (scroll bar). </w:t>
+              <w:t>User presses on a question (button), and is then redirected to a page with the question at the top of the page, and a list of answers</w:t>
+            </w:r>
+            <w:r>
+              <w:rPr>
+                <w:rFonts w:ascii="Times New Roman" w:hAnsi="Times New Roman"/>
+                <w:color w:val="333333"/>
+                <w:sz w:val="24"/>
+                <w:szCs w:val="24"/>
+              </w:rPr>
+              <w:t>/replies</w:t>
+            </w:r>
+            <w:r>
+              <w:rPr>
+                <w:rFonts w:ascii="Times New Roman" w:hAnsi="Times New Roman"/>
+                <w:color w:val="333333"/>
+                <w:sz w:val="24"/>
+                <w:szCs w:val="24"/>
+              </w:rPr>
+              <w:t xml:space="preserve"> underneath (scroll bar). </w:t>
             </w:r>
           </w:p>
         </w:tc>
@@ -1292,27 +1337,90 @@
                 <w:sz w:val="24"/>
                 <w:szCs w:val="24"/>
               </w:rPr>
-              <w:t>Create a question.</w:t>
-            </w:r>
-          </w:p>
-        </w:tc>
-      </w:tr>
-      <w:tr>
-        <w:tc>
-          <w:tcPr>
-            <w:tcW w:w="4431" w:type="dxa"/>
-          </w:tcPr>
-          <w:p>
-            <w:pPr>
-              <w:pStyle w:val="NormalWeb"/>
-              <w:spacing w:before="0" w:beforeAutospacing="0" w:after="0" w:afterAutospacing="0"/>
-              <w:rPr>
-                <w:rFonts w:ascii="Times New Roman" w:hAnsi="Times New Roman"/>
-                <w:color w:val="333333"/>
-                <w:sz w:val="24"/>
-                <w:szCs w:val="24"/>
-              </w:rPr>
-            </w:pPr>
+              <w:t>Create</w:t>
+            </w:r>
+            <w:r>
+              <w:rPr>
+                <w:rFonts w:ascii="Times New Roman" w:hAnsi="Times New Roman"/>
+                <w:color w:val="333333"/>
+                <w:sz w:val="24"/>
+                <w:szCs w:val="24"/>
+              </w:rPr>
+              <w:t>/post</w:t>
+            </w:r>
+            <w:r>
+              <w:rPr>
+                <w:rFonts w:ascii="Times New Roman" w:hAnsi="Times New Roman"/>
+                <w:color w:val="333333"/>
+                <w:sz w:val="24"/>
+                <w:szCs w:val="24"/>
+              </w:rPr>
+              <w:t xml:space="preserve"> a question.</w:t>
+            </w:r>
+          </w:p>
+        </w:tc>
+      </w:tr>
+      <w:tr>
+        <w:tc>
+          <w:tcPr>
+            <w:tcW w:w="4431" w:type="dxa"/>
+          </w:tcPr>
+          <w:p>
+            <w:pPr>
+              <w:pStyle w:val="NormalWeb"/>
+              <w:spacing w:before="0" w:beforeAutospacing="0" w:after="0" w:afterAutospacing="0"/>
+              <w:rPr>
+                <w:rFonts w:ascii="Times New Roman" w:hAnsi="Times New Roman"/>
+                <w:color w:val="333333"/>
+                <w:sz w:val="24"/>
+                <w:szCs w:val="24"/>
+              </w:rPr>
+            </w:pPr>
+            <w:r>
+              <w:rPr>
+                <w:rFonts w:ascii="Times New Roman" w:hAnsi="Times New Roman"/>
+                <w:color w:val="333333"/>
+                <w:sz w:val="24"/>
+                <w:szCs w:val="24"/>
+              </w:rPr>
+              <w:t>Trigger</w:t>
+            </w:r>
+          </w:p>
+        </w:tc>
+        <w:tc>
+          <w:tcPr>
+            <w:tcW w:w="4431" w:type="dxa"/>
+          </w:tcPr>
+          <w:p>
+            <w:pPr>
+              <w:pStyle w:val="NormalWeb"/>
+              <w:shd w:val="clear" w:color="auto" w:fill="FFFFFF"/>
+              <w:spacing w:before="0" w:beforeAutospacing="0" w:after="0" w:afterAutospacing="0"/>
+              <w:rPr>
+                <w:rFonts w:ascii="Times New Roman" w:hAnsi="Times New Roman"/>
+                <w:color w:val="333333"/>
+                <w:sz w:val="24"/>
+                <w:szCs w:val="24"/>
+              </w:rPr>
+            </w:pPr>
+            <w:r>
+              <w:rPr>
+                <w:rFonts w:ascii="Times New Roman" w:hAnsi="Times New Roman"/>
+                <w:color w:val="333333"/>
+                <w:sz w:val="24"/>
+                <w:szCs w:val="24"/>
+              </w:rPr>
+              <w:t xml:space="preserve">Author presses on the </w:t>
+            </w:r>
+            <w:r>
+              <w:rPr>
+                <w:rFonts w:ascii="Times New Roman" w:hAnsi="Times New Roman"/>
+                <w:color w:val="333333"/>
+                <w:sz w:val="24"/>
+                <w:szCs w:val="24"/>
+              </w:rPr>
+              <w:t xml:space="preserve">category for the </w:t>
+            </w:r>
             <w:r>
               <w:rPr>
                 <w:rFonts w:ascii="Times New Roman" w:hAnsi="Times New Roman"/>
@@ -1321,61 +1429,64 @@
                 <w:szCs w:val="24"/>
               </w:rPr>
               <w:lastRenderedPageBreak/>
-              <w:t>Trigger</w:t>
-            </w:r>
-          </w:p>
-        </w:tc>
-        <w:tc>
-          <w:tcPr>
-            <w:tcW w:w="4431" w:type="dxa"/>
-          </w:tcPr>
-          <w:p>
-            <w:pPr>
-              <w:pStyle w:val="NormalWeb"/>
-              <w:shd w:val="clear" w:color="auto" w:fill="FFFFFF"/>
-              <w:spacing w:before="0" w:beforeAutospacing="0" w:after="0" w:afterAutospacing="0"/>
-              <w:rPr>
-                <w:rFonts w:ascii="Times New Roman" w:hAnsi="Times New Roman"/>
-                <w:color w:val="333333"/>
-                <w:sz w:val="24"/>
-                <w:szCs w:val="24"/>
-              </w:rPr>
-            </w:pPr>
-            <w:r>
-              <w:rPr>
-                <w:rFonts w:ascii="Times New Roman" w:hAnsi="Times New Roman"/>
-                <w:color w:val="333333"/>
-                <w:sz w:val="24"/>
-                <w:szCs w:val="24"/>
-              </w:rPr>
-              <w:t>Author presses on the topic under which he/she believes the question can be best categorized (button). At the top right of the new page, author presses a large “+” (button), and a dialog box pops up where a question can be typed out before pressing “YodelIt” to submit the question to the forum (button).</w:t>
-            </w:r>
-          </w:p>
-        </w:tc>
-      </w:tr>
-      <w:tr>
-        <w:tc>
-          <w:tcPr>
-            <w:tcW w:w="4431" w:type="dxa"/>
-          </w:tcPr>
-          <w:p>
-            <w:pPr>
-              <w:pStyle w:val="NormalWeb"/>
-              <w:spacing w:before="0" w:beforeAutospacing="0" w:after="0" w:afterAutospacing="0"/>
-              <w:rPr>
-                <w:rFonts w:ascii="Times New Roman" w:hAnsi="Times New Roman"/>
-                <w:color w:val="333333"/>
-                <w:sz w:val="24"/>
-                <w:szCs w:val="24"/>
-              </w:rPr>
-            </w:pPr>
-            <w:r>
-              <w:rPr>
-                <w:rFonts w:ascii="Times New Roman" w:hAnsi="Times New Roman"/>
-                <w:color w:val="333333"/>
-                <w:sz w:val="24"/>
-                <w:szCs w:val="24"/>
-              </w:rPr>
+              <w:t>question</w:t>
+            </w:r>
+            <w:r>
+              <w:rPr>
+                <w:rFonts w:ascii="Times New Roman" w:hAnsi="Times New Roman"/>
+                <w:color w:val="333333"/>
+                <w:sz w:val="24"/>
+                <w:szCs w:val="24"/>
+              </w:rPr>
+              <w:t>. At the top right of the new page, author presses a large “+” (button), and a dialog box pops up where a question can be typed out before pressing “</w:t>
+            </w:r>
+            <w:proofErr w:type="spellStart"/>
+            <w:r>
+              <w:rPr>
+                <w:rFonts w:ascii="Times New Roman" w:hAnsi="Times New Roman"/>
+                <w:color w:val="333333"/>
+                <w:sz w:val="24"/>
+                <w:szCs w:val="24"/>
+              </w:rPr>
+              <w:t>YodelIt</w:t>
+            </w:r>
+            <w:proofErr w:type="spellEnd"/>
+            <w:r>
+              <w:rPr>
+                <w:rFonts w:ascii="Times New Roman" w:hAnsi="Times New Roman"/>
+                <w:color w:val="333333"/>
+                <w:sz w:val="24"/>
+                <w:szCs w:val="24"/>
+              </w:rPr>
+              <w:t>” to submit the question to the forum (button).</w:t>
+            </w:r>
+          </w:p>
+        </w:tc>
+      </w:tr>
+      <w:tr>
+        <w:tc>
+          <w:tcPr>
+            <w:tcW w:w="4431" w:type="dxa"/>
+          </w:tcPr>
+          <w:p>
+            <w:pPr>
+              <w:pStyle w:val="NormalWeb"/>
+              <w:spacing w:before="0" w:beforeAutospacing="0" w:after="0" w:afterAutospacing="0"/>
+              <w:rPr>
+                <w:rFonts w:ascii="Times New Roman" w:hAnsi="Times New Roman"/>
+                <w:color w:val="333333"/>
+                <w:sz w:val="24"/>
+                <w:szCs w:val="24"/>
+              </w:rPr>
+            </w:pPr>
+            <w:r>
+              <w:rPr>
+                <w:rFonts w:ascii="Times New Roman" w:hAnsi="Times New Roman"/>
+                <w:color w:val="333333"/>
+                <w:sz w:val="24"/>
+                <w:szCs w:val="24"/>
+              </w:rPr>
+              <w:lastRenderedPageBreak/>
               <w:t>Pre-Condition</w:t>
             </w:r>
           </w:p>
@@ -2102,34 +2213,45 @@
                 <w:sz w:val="24"/>
                 <w:szCs w:val="24"/>
               </w:rPr>
-              <w:t>The author must know what question or answer they wish to reply to, and what that reply would be.</w:t>
-            </w:r>
-          </w:p>
-        </w:tc>
-      </w:tr>
-      <w:tr>
-        <w:tc>
-          <w:tcPr>
-            <w:tcW w:w="4431" w:type="dxa"/>
-          </w:tcPr>
-          <w:p>
-            <w:pPr>
-              <w:pStyle w:val="NormalWeb"/>
-              <w:spacing w:before="0" w:beforeAutospacing="0" w:after="0" w:afterAutospacing="0"/>
-              <w:rPr>
-                <w:rFonts w:ascii="Times New Roman" w:hAnsi="Times New Roman"/>
-                <w:color w:val="333333"/>
-                <w:sz w:val="24"/>
-                <w:szCs w:val="24"/>
-              </w:rPr>
-            </w:pPr>
-            <w:r>
-              <w:rPr>
-                <w:rFonts w:ascii="Times New Roman" w:hAnsi="Times New Roman"/>
-                <w:color w:val="333333"/>
-                <w:sz w:val="24"/>
-                <w:szCs w:val="24"/>
-              </w:rPr>
+              <w:t xml:space="preserve">The author must know what question or </w:t>
+            </w:r>
+            <w:r>
+              <w:rPr>
+                <w:rFonts w:ascii="Times New Roman" w:hAnsi="Times New Roman"/>
+                <w:color w:val="333333"/>
+                <w:sz w:val="24"/>
+                <w:szCs w:val="24"/>
+              </w:rPr>
+              <w:lastRenderedPageBreak/>
+              <w:t>answer they wish to reply to, and what that reply would be.</w:t>
+            </w:r>
+          </w:p>
+        </w:tc>
+      </w:tr>
+      <w:tr>
+        <w:tc>
+          <w:tcPr>
+            <w:tcW w:w="4431" w:type="dxa"/>
+          </w:tcPr>
+          <w:p>
+            <w:pPr>
+              <w:pStyle w:val="NormalWeb"/>
+              <w:spacing w:before="0" w:beforeAutospacing="0" w:after="0" w:afterAutospacing="0"/>
+              <w:rPr>
+                <w:rFonts w:ascii="Times New Roman" w:hAnsi="Times New Roman"/>
+                <w:color w:val="333333"/>
+                <w:sz w:val="24"/>
+                <w:szCs w:val="24"/>
+              </w:rPr>
+            </w:pPr>
+            <w:r>
+              <w:rPr>
+                <w:rFonts w:ascii="Times New Roman" w:hAnsi="Times New Roman"/>
+                <w:color w:val="333333"/>
+                <w:sz w:val="24"/>
+                <w:szCs w:val="24"/>
+              </w:rPr>
+              <w:lastRenderedPageBreak/>
               <w:t>Post-Condition</w:t>
             </w:r>
           </w:p>
@@ -2398,7 +2520,25 @@
                 <w:sz w:val="24"/>
                 <w:szCs w:val="24"/>
               </w:rPr>
-              <w:t>The author does a long press (button) of the area on which to type to question or answer, and a new dialog “Attach image” pops up. The author presses this new dialog (button), and then chooses an image from their photo photos by browsing (scroll bar) and clicking (button) on the appropriate photo. Then, back in the original dialog box, the author submits the question or answer (button).</w:t>
+              <w:t xml:space="preserve">The author does a long press (button) of the area on which to type to question or answer, and a new dialog “Attach image” pops up. The author presses this new dialog (button), and then chooses an image from their </w:t>
+            </w:r>
+            <w:r>
+              <w:rPr>
+                <w:rFonts w:ascii="Times New Roman" w:hAnsi="Times New Roman"/>
+                <w:color w:val="333333"/>
+                <w:sz w:val="24"/>
+                <w:szCs w:val="24"/>
+              </w:rPr>
+              <w:t>library</w:t>
+            </w:r>
+            <w:r>
+              <w:rPr>
+                <w:rFonts w:ascii="Times New Roman" w:hAnsi="Times New Roman"/>
+                <w:color w:val="333333"/>
+                <w:sz w:val="24"/>
+                <w:szCs w:val="24"/>
+              </w:rPr>
+              <w:t xml:space="preserve"> by browsing (scroll bar) and clicking (button) on the appropriate photo. Then, back in the original dialog box, the author submits the question or answer (button).</w:t>
             </w:r>
           </w:p>
         </w:tc>
@@ -2506,7 +2646,25 @@
                 <w:sz w:val="24"/>
                 <w:szCs w:val="24"/>
               </w:rPr>
-              <w:t>The image has been attached to the question or reply</w:t>
+              <w:t xml:space="preserve">The image </w:t>
+            </w:r>
+            <w:r>
+              <w:rPr>
+                <w:rFonts w:ascii="Times New Roman" w:hAnsi="Times New Roman"/>
+                <w:color w:val="333333"/>
+                <w:sz w:val="24"/>
+                <w:szCs w:val="24"/>
+              </w:rPr>
+              <w:t>is</w:t>
+            </w:r>
+            <w:r>
+              <w:rPr>
+                <w:rFonts w:ascii="Times New Roman" w:hAnsi="Times New Roman"/>
+                <w:color w:val="333333"/>
+                <w:sz w:val="24"/>
+                <w:szCs w:val="24"/>
+              </w:rPr>
+              <w:t xml:space="preserve"> attached to the question or reply</w:t>
             </w:r>
           </w:p>
         </w:tc>
@@ -2585,7 +2743,27 @@
                 <w:sz w:val="24"/>
                 <w:szCs w:val="24"/>
               </w:rPr>
-              <w:t>As a sysadmin, I do not want the pictures to be large (&gt; 64kb).</w:t>
+              <w:t xml:space="preserve">As a </w:t>
+            </w:r>
+            <w:proofErr w:type="spellStart"/>
+            <w:r>
+              <w:rPr>
+                <w:rFonts w:ascii="Times New Roman" w:hAnsi="Times New Roman"/>
+                <w:color w:val="333333"/>
+                <w:sz w:val="24"/>
+                <w:szCs w:val="24"/>
+              </w:rPr>
+              <w:t>sysadmin</w:t>
+            </w:r>
+            <w:proofErr w:type="spellEnd"/>
+            <w:r>
+              <w:rPr>
+                <w:rFonts w:ascii="Times New Roman" w:hAnsi="Times New Roman"/>
+                <w:color w:val="333333"/>
+                <w:sz w:val="24"/>
+                <w:szCs w:val="24"/>
+              </w:rPr>
+              <w:t>, I do not want the pictures to be large (&gt; 64kb).</w:t>
             </w:r>
           </w:p>
         </w:tc>
@@ -2632,6 +2810,7 @@
                 <w:szCs w:val="24"/>
               </w:rPr>
             </w:pPr>
+            <w:proofErr w:type="spellStart"/>
             <w:r>
               <w:rPr>
                 <w:rFonts w:ascii="Times New Roman" w:hAnsi="Times New Roman"/>
@@ -2641,6 +2820,7 @@
               </w:rPr>
               <w:t>Sysadmin</w:t>
             </w:r>
+            <w:proofErr w:type="spellEnd"/>
           </w:p>
         </w:tc>
       </w:tr>
@@ -2748,7 +2928,7 @@
                 <w:sz w:val="24"/>
                 <w:szCs w:val="24"/>
               </w:rPr>
-              <w:t>When pictures are uploaded, the sysadmin must have a function preventing images with a size greater than 64kb from uploading. An error should pop up in a dialog box letting the user know that they must use a smaller picture instead.</w:t>
+              <w:t>When pictures are uploaded</w:t>
             </w:r>
           </w:p>
         </w:tc>
@@ -3019,7 +3199,7 @@
                 <w:sz w:val="24"/>
                 <w:szCs w:val="24"/>
               </w:rPr>
-              <w:t>Ensure that attached pictures are not greater than 64kb in size.</w:t>
+              <w:t>Have questions with pictures attached at the top of the sorted question list.</w:t>
             </w:r>
           </w:p>
         </w:tc>
@@ -3074,34 +3254,63 @@
                 <w:sz w:val="24"/>
                 <w:szCs w:val="24"/>
               </w:rPr>
-              <w:t>When pictures are uploaded, the sysadmin must have a function preventing images with a size greater than 64kb from uploading. An error should pop up in a dialog box letting the user know that they must use a smaller picture instead.</w:t>
-            </w:r>
-          </w:p>
-        </w:tc>
-      </w:tr>
-      <w:tr>
-        <w:tc>
-          <w:tcPr>
-            <w:tcW w:w="4431" w:type="dxa"/>
-          </w:tcPr>
-          <w:p>
-            <w:pPr>
-              <w:pStyle w:val="NormalWeb"/>
-              <w:spacing w:before="0" w:beforeAutospacing="0" w:after="0" w:afterAutospacing="0"/>
-              <w:rPr>
-                <w:rFonts w:ascii="Times New Roman" w:hAnsi="Times New Roman"/>
-                <w:color w:val="333333"/>
-                <w:sz w:val="24"/>
-                <w:szCs w:val="24"/>
-              </w:rPr>
-            </w:pPr>
-            <w:r>
-              <w:rPr>
-                <w:rFonts w:ascii="Times New Roman" w:hAnsi="Times New Roman"/>
-                <w:color w:val="333333"/>
-                <w:sz w:val="24"/>
-                <w:szCs w:val="24"/>
-              </w:rPr>
+              <w:t>When a</w:t>
+            </w:r>
+            <w:r>
+              <w:rPr>
+                <w:rFonts w:ascii="Times New Roman" w:hAnsi="Times New Roman"/>
+                <w:color w:val="333333"/>
+                <w:sz w:val="24"/>
+                <w:szCs w:val="24"/>
+              </w:rPr>
+              <w:t xml:space="preserve"> user is in the question list, </w:t>
+            </w:r>
+            <w:r>
+              <w:rPr>
+                <w:rFonts w:ascii="Times New Roman" w:hAnsi="Times New Roman"/>
+                <w:color w:val="333333"/>
+                <w:sz w:val="24"/>
+                <w:szCs w:val="24"/>
+              </w:rPr>
+              <w:t xml:space="preserve">user hits sort button, dialog box offers sort by picture attachment button, presses said </w:t>
+            </w:r>
+            <w:r>
+              <w:rPr>
+                <w:rFonts w:ascii="Times New Roman" w:hAnsi="Times New Roman"/>
+                <w:color w:val="333333"/>
+                <w:sz w:val="24"/>
+                <w:szCs w:val="24"/>
+              </w:rPr>
+              <w:lastRenderedPageBreak/>
+              <w:t>button.</w:t>
+            </w:r>
+          </w:p>
+        </w:tc>
+      </w:tr>
+      <w:tr>
+        <w:tc>
+          <w:tcPr>
+            <w:tcW w:w="4431" w:type="dxa"/>
+          </w:tcPr>
+          <w:p>
+            <w:pPr>
+              <w:pStyle w:val="NormalWeb"/>
+              <w:spacing w:before="0" w:beforeAutospacing="0" w:after="0" w:afterAutospacing="0"/>
+              <w:rPr>
+                <w:rFonts w:ascii="Times New Roman" w:hAnsi="Times New Roman"/>
+                <w:color w:val="333333"/>
+                <w:sz w:val="24"/>
+                <w:szCs w:val="24"/>
+              </w:rPr>
+            </w:pPr>
+            <w:r>
+              <w:rPr>
+                <w:rFonts w:ascii="Times New Roman" w:hAnsi="Times New Roman"/>
+                <w:color w:val="333333"/>
+                <w:sz w:val="24"/>
+                <w:szCs w:val="24"/>
+              </w:rPr>
+              <w:lastRenderedPageBreak/>
               <w:t>Pre-Condition</w:t>
             </w:r>
           </w:p>
@@ -3128,7 +3337,7 @@
                 <w:sz w:val="24"/>
                 <w:szCs w:val="24"/>
               </w:rPr>
-              <w:t>The picture to be attached must be greater than 64kb in size.</w:t>
+              <w:t>The forum must have question/questions with picture attached to it.</w:t>
             </w:r>
           </w:p>
         </w:tc>
@@ -3182,7 +3391,7 @@
                 <w:sz w:val="24"/>
                 <w:szCs w:val="24"/>
               </w:rPr>
-              <w:t>The picture will not have been attached due to size restrictions, and the user will have been notified of this issue.</w:t>
+              <w:t>All questions in the category with picture attached will appear at the top of the question list.</w:t>
             </w:r>
           </w:p>
         </w:tc>
@@ -3424,7 +3633,79 @@
                 <w:sz w:val="24"/>
                 <w:szCs w:val="24"/>
               </w:rPr>
-              <w:t xml:space="preserve">The author presses a particular topic in which they would like to view questions (button). When they are redirected to the new page, at the top of the page, they click “Sort By” (button), which opens a dialog box. This will open a new dialog box where the dates required may be inputted. </w:t>
+              <w:t xml:space="preserve">When a user is in the question list, user hits sort button, dialog box offers sort by </w:t>
+            </w:r>
+            <w:r>
+              <w:rPr>
+                <w:rFonts w:ascii="Times New Roman" w:hAnsi="Times New Roman"/>
+                <w:color w:val="333333"/>
+                <w:sz w:val="24"/>
+                <w:szCs w:val="24"/>
+              </w:rPr>
+              <w:t>latest/earliest</w:t>
+            </w:r>
+            <w:r>
+              <w:rPr>
+                <w:rFonts w:ascii="Times New Roman" w:hAnsi="Times New Roman"/>
+                <w:color w:val="333333"/>
+                <w:sz w:val="24"/>
+                <w:szCs w:val="24"/>
+              </w:rPr>
+              <w:t xml:space="preserve"> button</w:t>
+            </w:r>
+            <w:r>
+              <w:rPr>
+                <w:rFonts w:ascii="Times New Roman" w:hAnsi="Times New Roman"/>
+                <w:color w:val="333333"/>
+                <w:sz w:val="24"/>
+                <w:szCs w:val="24"/>
+              </w:rPr>
+              <w:t>s</w:t>
+            </w:r>
+            <w:r>
+              <w:rPr>
+                <w:rFonts w:ascii="Times New Roman" w:hAnsi="Times New Roman"/>
+                <w:color w:val="333333"/>
+                <w:sz w:val="24"/>
+                <w:szCs w:val="24"/>
+              </w:rPr>
+              <w:t xml:space="preserve">, presses </w:t>
+            </w:r>
+            <w:r>
+              <w:rPr>
+                <w:rFonts w:ascii="Times New Roman" w:hAnsi="Times New Roman"/>
+                <w:color w:val="333333"/>
+                <w:sz w:val="24"/>
+                <w:szCs w:val="24"/>
+              </w:rPr>
+              <w:t xml:space="preserve">one of </w:t>
+            </w:r>
+            <w:r>
+              <w:rPr>
+                <w:rFonts w:ascii="Times New Roman" w:hAnsi="Times New Roman"/>
+                <w:color w:val="333333"/>
+                <w:sz w:val="24"/>
+                <w:szCs w:val="24"/>
+              </w:rPr>
+              <w:t>said button</w:t>
+            </w:r>
+            <w:r>
+              <w:rPr>
+                <w:rFonts w:ascii="Times New Roman" w:hAnsi="Times New Roman"/>
+                <w:color w:val="333333"/>
+                <w:sz w:val="24"/>
+                <w:szCs w:val="24"/>
+              </w:rPr>
+              <w:t>s</w:t>
+            </w:r>
+            <w:r>
+              <w:rPr>
+                <w:rFonts w:ascii="Times New Roman" w:hAnsi="Times New Roman"/>
+                <w:color w:val="333333"/>
+                <w:sz w:val="24"/>
+                <w:szCs w:val="24"/>
+              </w:rPr>
+              <w:t>.</w:t>
             </w:r>
           </w:p>
         </w:tc>
@@ -3478,7 +3759,7 @@
                 <w:sz w:val="24"/>
                 <w:szCs w:val="24"/>
               </w:rPr>
-              <w:t>The author must know which dates they would like to sort by.</w:t>
+              <w:t>Questions must exist in the category forum</w:t>
             </w:r>
           </w:p>
         </w:tc>
@@ -3611,7 +3892,27 @@
                 <w:sz w:val="24"/>
                 <w:szCs w:val="24"/>
               </w:rPr>
-              <w:t>As a user, I want to upvote the questions of other users.</w:t>
+              <w:t xml:space="preserve">As a user, I want to </w:t>
+            </w:r>
+            <w:proofErr w:type="spellStart"/>
+            <w:r>
+              <w:rPr>
+                <w:rFonts w:ascii="Times New Roman" w:hAnsi="Times New Roman"/>
+                <w:color w:val="333333"/>
+                <w:sz w:val="24"/>
+                <w:szCs w:val="24"/>
+              </w:rPr>
+              <w:t>upvote</w:t>
+            </w:r>
+            <w:proofErr w:type="spellEnd"/>
+            <w:r>
+              <w:rPr>
+                <w:rFonts w:ascii="Times New Roman" w:hAnsi="Times New Roman"/>
+                <w:color w:val="333333"/>
+                <w:sz w:val="24"/>
+                <w:szCs w:val="24"/>
+              </w:rPr>
+              <w:t xml:space="preserve"> the questions of other users.</w:t>
             </w:r>
           </w:p>
         </w:tc>
@@ -3712,14 +4013,25 @@
                 <w:szCs w:val="24"/>
               </w:rPr>
             </w:pPr>
-            <w:r>
-              <w:rPr>
-                <w:rFonts w:ascii="Times New Roman" w:hAnsi="Times New Roman"/>
-                <w:color w:val="333333"/>
-                <w:sz w:val="24"/>
-                <w:szCs w:val="24"/>
-              </w:rPr>
-              <w:t>Upvote question of other users.</w:t>
+            <w:proofErr w:type="spellStart"/>
+            <w:r>
+              <w:rPr>
+                <w:rFonts w:ascii="Times New Roman" w:hAnsi="Times New Roman"/>
+                <w:color w:val="333333"/>
+                <w:sz w:val="24"/>
+                <w:szCs w:val="24"/>
+              </w:rPr>
+              <w:t>Upvote</w:t>
+            </w:r>
+            <w:proofErr w:type="spellEnd"/>
+            <w:r>
+              <w:rPr>
+                <w:rFonts w:ascii="Times New Roman" w:hAnsi="Times New Roman"/>
+                <w:color w:val="333333"/>
+                <w:sz w:val="24"/>
+                <w:szCs w:val="24"/>
+              </w:rPr>
+              <w:t xml:space="preserve"> question of other users.</w:t>
             </w:r>
           </w:p>
         </w:tc>
@@ -3774,7 +4086,25 @@
                 <w:sz w:val="24"/>
                 <w:szCs w:val="24"/>
               </w:rPr>
-              <w:t>While the user is browsing through questions, they may click on the thumbs-up (button) to the left of the question.</w:t>
+              <w:t xml:space="preserve">While the user is browsing through questions, they </w:t>
+            </w:r>
+            <w:r>
+              <w:rPr>
+                <w:rFonts w:ascii="Times New Roman" w:hAnsi="Times New Roman"/>
+                <w:color w:val="333333"/>
+                <w:sz w:val="24"/>
+                <w:szCs w:val="24"/>
+              </w:rPr>
+              <w:t>c</w:t>
+            </w:r>
+            <w:r>
+              <w:rPr>
+                <w:rFonts w:ascii="Times New Roman" w:hAnsi="Times New Roman"/>
+                <w:color w:val="333333"/>
+                <w:sz w:val="24"/>
+                <w:szCs w:val="24"/>
+              </w:rPr>
+              <w:t>lick on the thumbs-up (button) to the left of the question.</w:t>
             </w:r>
           </w:p>
         </w:tc>
@@ -3828,7 +4158,27 @@
                 <w:sz w:val="24"/>
                 <w:szCs w:val="24"/>
               </w:rPr>
-              <w:t>The author must know which questions they would like to upvote.</w:t>
+              <w:t xml:space="preserve">The author must know which questions they would like to </w:t>
+            </w:r>
+            <w:proofErr w:type="spellStart"/>
+            <w:r>
+              <w:rPr>
+                <w:rFonts w:ascii="Times New Roman" w:hAnsi="Times New Roman"/>
+                <w:color w:val="333333"/>
+                <w:sz w:val="24"/>
+                <w:szCs w:val="24"/>
+              </w:rPr>
+              <w:t>upvote</w:t>
+            </w:r>
+            <w:proofErr w:type="spellEnd"/>
+            <w:r>
+              <w:rPr>
+                <w:rFonts w:ascii="Times New Roman" w:hAnsi="Times New Roman"/>
+                <w:color w:val="333333"/>
+                <w:sz w:val="24"/>
+                <w:szCs w:val="24"/>
+              </w:rPr>
+              <w:t>.</w:t>
             </w:r>
           </w:p>
         </w:tc>
@@ -3882,7 +4232,27 @@
                 <w:sz w:val="24"/>
                 <w:szCs w:val="24"/>
               </w:rPr>
-              <w:t xml:space="preserve">The question has been upvoted, and the thumbs-up sign has changed color. </w:t>
+              <w:t xml:space="preserve">The question has been </w:t>
+            </w:r>
+            <w:proofErr w:type="spellStart"/>
+            <w:r>
+              <w:rPr>
+                <w:rFonts w:ascii="Times New Roman" w:hAnsi="Times New Roman"/>
+                <w:color w:val="333333"/>
+                <w:sz w:val="24"/>
+                <w:szCs w:val="24"/>
+              </w:rPr>
+              <w:t>upvoted</w:t>
+            </w:r>
+            <w:proofErr w:type="spellEnd"/>
+            <w:r>
+              <w:rPr>
+                <w:rFonts w:ascii="Times New Roman" w:hAnsi="Times New Roman"/>
+                <w:color w:val="333333"/>
+                <w:sz w:val="24"/>
+                <w:szCs w:val="24"/>
+              </w:rPr>
+              <w:t xml:space="preserve">, and the thumbs-up sign has changed color. </w:t>
             </w:r>
           </w:p>
         </w:tc>
@@ -3961,7 +4331,27 @@
                 <w:sz w:val="24"/>
                 <w:szCs w:val="24"/>
               </w:rPr>
-              <w:t>As a user, I want to upvote the answers of other users</w:t>
+              <w:t xml:space="preserve">As a user, I want to </w:t>
+            </w:r>
+            <w:proofErr w:type="spellStart"/>
+            <w:r>
+              <w:rPr>
+                <w:rFonts w:ascii="Times New Roman" w:hAnsi="Times New Roman"/>
+                <w:color w:val="333333"/>
+                <w:sz w:val="24"/>
+                <w:szCs w:val="24"/>
+              </w:rPr>
+              <w:t>upvote</w:t>
+            </w:r>
+            <w:proofErr w:type="spellEnd"/>
+            <w:r>
+              <w:rPr>
+                <w:rFonts w:ascii="Times New Roman" w:hAnsi="Times New Roman"/>
+                <w:color w:val="333333"/>
+                <w:sz w:val="24"/>
+                <w:szCs w:val="24"/>
+              </w:rPr>
+              <w:t xml:space="preserve"> the answers of other users</w:t>
             </w:r>
             <w:r>
               <w:rPr>
@@ -4071,14 +4461,25 @@
                 <w:szCs w:val="24"/>
               </w:rPr>
             </w:pPr>
-            <w:r>
-              <w:rPr>
-                <w:rFonts w:ascii="Times New Roman" w:hAnsi="Times New Roman"/>
-                <w:color w:val="333333"/>
-                <w:sz w:val="24"/>
-                <w:szCs w:val="24"/>
-              </w:rPr>
-              <w:t>Upvote answers of other users.</w:t>
+            <w:proofErr w:type="spellStart"/>
+            <w:r>
+              <w:rPr>
+                <w:rFonts w:ascii="Times New Roman" w:hAnsi="Times New Roman"/>
+                <w:color w:val="333333"/>
+                <w:sz w:val="24"/>
+                <w:szCs w:val="24"/>
+              </w:rPr>
+              <w:t>Upvote</w:t>
+            </w:r>
+            <w:proofErr w:type="spellEnd"/>
+            <w:r>
+              <w:rPr>
+                <w:rFonts w:ascii="Times New Roman" w:hAnsi="Times New Roman"/>
+                <w:color w:val="333333"/>
+                <w:sz w:val="24"/>
+                <w:szCs w:val="24"/>
+              </w:rPr>
+              <w:t xml:space="preserve"> answers of other users.</w:t>
             </w:r>
           </w:p>
         </w:tc>
@@ -4187,7 +4588,27 @@
                 <w:sz w:val="24"/>
                 <w:szCs w:val="24"/>
               </w:rPr>
-              <w:t>The author must know which answers they would like to upvote.</w:t>
+              <w:t xml:space="preserve">The author must know which answers they would like to </w:t>
+            </w:r>
+            <w:proofErr w:type="spellStart"/>
+            <w:r>
+              <w:rPr>
+                <w:rFonts w:ascii="Times New Roman" w:hAnsi="Times New Roman"/>
+                <w:color w:val="333333"/>
+                <w:sz w:val="24"/>
+                <w:szCs w:val="24"/>
+              </w:rPr>
+              <w:t>upvote</w:t>
+            </w:r>
+            <w:proofErr w:type="spellEnd"/>
+            <w:r>
+              <w:rPr>
+                <w:rFonts w:ascii="Times New Roman" w:hAnsi="Times New Roman"/>
+                <w:color w:val="333333"/>
+                <w:sz w:val="24"/>
+                <w:szCs w:val="24"/>
+              </w:rPr>
+              <w:t>.</w:t>
             </w:r>
           </w:p>
         </w:tc>
@@ -4241,7 +4662,27 @@
                 <w:sz w:val="24"/>
                 <w:szCs w:val="24"/>
               </w:rPr>
-              <w:t xml:space="preserve">The answer has been upvoted, and the thumbs-up sign has changed color. </w:t>
+              <w:t xml:space="preserve">The answer has been </w:t>
+            </w:r>
+            <w:proofErr w:type="spellStart"/>
+            <w:r>
+              <w:rPr>
+                <w:rFonts w:ascii="Times New Roman" w:hAnsi="Times New Roman"/>
+                <w:color w:val="333333"/>
+                <w:sz w:val="24"/>
+                <w:szCs w:val="24"/>
+              </w:rPr>
+              <w:t>upvoted</w:t>
+            </w:r>
+            <w:proofErr w:type="spellEnd"/>
+            <w:r>
+              <w:rPr>
+                <w:rFonts w:ascii="Times New Roman" w:hAnsi="Times New Roman"/>
+                <w:color w:val="333333"/>
+                <w:sz w:val="24"/>
+                <w:szCs w:val="24"/>
+              </w:rPr>
+              <w:t xml:space="preserve">, and the thumbs-up sign has changed color. </w:t>
             </w:r>
           </w:p>
         </w:tc>
@@ -4293,6 +4734,7 @@
                 <w:sz w:val="24"/>
                 <w:szCs w:val="24"/>
               </w:rPr>
+              <w:lastRenderedPageBreak/>
               <w:t>Use Case</w:t>
             </w:r>
           </w:p>
@@ -4320,7 +4762,47 @@
                 <w:sz w:val="24"/>
                 <w:szCs w:val="24"/>
               </w:rPr>
-              <w:t>As a user, I want to see the most upvoted questions and most upvoted answers.</w:t>
+              <w:t xml:space="preserve">As a user, I want to see the most </w:t>
+            </w:r>
+            <w:proofErr w:type="spellStart"/>
+            <w:r>
+              <w:rPr>
+                <w:rFonts w:ascii="Times New Roman" w:hAnsi="Times New Roman"/>
+                <w:color w:val="333333"/>
+                <w:sz w:val="24"/>
+                <w:szCs w:val="24"/>
+              </w:rPr>
+              <w:t>upvoted</w:t>
+            </w:r>
+            <w:proofErr w:type="spellEnd"/>
+            <w:r>
+              <w:rPr>
+                <w:rFonts w:ascii="Times New Roman" w:hAnsi="Times New Roman"/>
+                <w:color w:val="333333"/>
+                <w:sz w:val="24"/>
+                <w:szCs w:val="24"/>
+              </w:rPr>
+              <w:t xml:space="preserve"> questions and most </w:t>
+            </w:r>
+            <w:proofErr w:type="spellStart"/>
+            <w:r>
+              <w:rPr>
+                <w:rFonts w:ascii="Times New Roman" w:hAnsi="Times New Roman"/>
+                <w:color w:val="333333"/>
+                <w:sz w:val="24"/>
+                <w:szCs w:val="24"/>
+              </w:rPr>
+              <w:t>upvoted</w:t>
+            </w:r>
+            <w:proofErr w:type="spellEnd"/>
+            <w:r>
+              <w:rPr>
+                <w:rFonts w:ascii="Times New Roman" w:hAnsi="Times New Roman"/>
+                <w:color w:val="333333"/>
+                <w:sz w:val="24"/>
+                <w:szCs w:val="24"/>
+              </w:rPr>
+              <w:t xml:space="preserve"> answers.</w:t>
             </w:r>
           </w:p>
         </w:tc>
@@ -4428,7 +4910,47 @@
                 <w:sz w:val="24"/>
                 <w:szCs w:val="24"/>
               </w:rPr>
-              <w:t>See the most upvoted questions and upvoted answers.</w:t>
+              <w:t xml:space="preserve">See the most </w:t>
+            </w:r>
+            <w:proofErr w:type="spellStart"/>
+            <w:r>
+              <w:rPr>
+                <w:rFonts w:ascii="Times New Roman" w:hAnsi="Times New Roman"/>
+                <w:color w:val="333333"/>
+                <w:sz w:val="24"/>
+                <w:szCs w:val="24"/>
+              </w:rPr>
+              <w:t>upvoted</w:t>
+            </w:r>
+            <w:proofErr w:type="spellEnd"/>
+            <w:r>
+              <w:rPr>
+                <w:rFonts w:ascii="Times New Roman" w:hAnsi="Times New Roman"/>
+                <w:color w:val="333333"/>
+                <w:sz w:val="24"/>
+                <w:szCs w:val="24"/>
+              </w:rPr>
+              <w:t xml:space="preserve"> questions and </w:t>
+            </w:r>
+            <w:proofErr w:type="spellStart"/>
+            <w:r>
+              <w:rPr>
+                <w:rFonts w:ascii="Times New Roman" w:hAnsi="Times New Roman"/>
+                <w:color w:val="333333"/>
+                <w:sz w:val="24"/>
+                <w:szCs w:val="24"/>
+              </w:rPr>
+              <w:t>upvoted</w:t>
+            </w:r>
+            <w:proofErr w:type="spellEnd"/>
+            <w:r>
+              <w:rPr>
+                <w:rFonts w:ascii="Times New Roman" w:hAnsi="Times New Roman"/>
+                <w:color w:val="333333"/>
+                <w:sz w:val="24"/>
+                <w:szCs w:val="24"/>
+              </w:rPr>
+              <w:t xml:space="preserve"> answers.</w:t>
             </w:r>
           </w:p>
         </w:tc>
@@ -4483,7 +5005,63 @@
                 <w:sz w:val="24"/>
                 <w:szCs w:val="24"/>
               </w:rPr>
-              <w:t>When a user is browsing through a particular topic, they click on “Sort By” at the top of the page (button). The user then chooses, “Most Up Goats” before submitting this choice (button).</w:t>
+              <w:t xml:space="preserve">When a user is in the question list, user hits sort button, dialog box offers sort by </w:t>
+            </w:r>
+            <w:proofErr w:type="spellStart"/>
+            <w:r>
+              <w:rPr>
+                <w:rFonts w:ascii="Times New Roman" w:hAnsi="Times New Roman"/>
+                <w:color w:val="333333"/>
+                <w:sz w:val="24"/>
+                <w:szCs w:val="24"/>
+              </w:rPr>
+              <w:t>upgoats</w:t>
+            </w:r>
+            <w:proofErr w:type="spellEnd"/>
+            <w:r>
+              <w:rPr>
+                <w:rFonts w:ascii="Times New Roman" w:hAnsi="Times New Roman"/>
+                <w:color w:val="333333"/>
+                <w:sz w:val="24"/>
+                <w:szCs w:val="24"/>
+              </w:rPr>
+              <w:t xml:space="preserve"> button</w:t>
+            </w:r>
+            <w:r>
+              <w:rPr>
+                <w:rFonts w:ascii="Times New Roman" w:hAnsi="Times New Roman"/>
+                <w:color w:val="333333"/>
+                <w:sz w:val="24"/>
+                <w:szCs w:val="24"/>
+              </w:rPr>
+              <w:t>s</w:t>
+            </w:r>
+            <w:r>
+              <w:rPr>
+                <w:rFonts w:ascii="Times New Roman" w:hAnsi="Times New Roman"/>
+                <w:color w:val="333333"/>
+                <w:sz w:val="24"/>
+                <w:szCs w:val="24"/>
+              </w:rPr>
+              <w:t>, presses said button</w:t>
+            </w:r>
+            <w:r>
+              <w:rPr>
+                <w:rFonts w:ascii="Times New Roman" w:hAnsi="Times New Roman"/>
+                <w:color w:val="333333"/>
+                <w:sz w:val="24"/>
+                <w:szCs w:val="24"/>
+              </w:rPr>
+              <w:t>s</w:t>
+            </w:r>
+            <w:r>
+              <w:rPr>
+                <w:rFonts w:ascii="Times New Roman" w:hAnsi="Times New Roman"/>
+                <w:color w:val="333333"/>
+                <w:sz w:val="24"/>
+                <w:szCs w:val="24"/>
+              </w:rPr>
+              <w:t>.</w:t>
             </w:r>
           </w:p>
         </w:tc>
@@ -4537,7 +5115,27 @@
                 <w:sz w:val="24"/>
                 <w:szCs w:val="24"/>
               </w:rPr>
-              <w:t>The author must know in which topic they would like to see the most upvoted questions and answers.</w:t>
+              <w:t xml:space="preserve">The author must know in which topic they would like to see the most </w:t>
+            </w:r>
+            <w:proofErr w:type="spellStart"/>
+            <w:r>
+              <w:rPr>
+                <w:rFonts w:ascii="Times New Roman" w:hAnsi="Times New Roman"/>
+                <w:color w:val="333333"/>
+                <w:sz w:val="24"/>
+                <w:szCs w:val="24"/>
+              </w:rPr>
+              <w:t>upvoted</w:t>
+            </w:r>
+            <w:proofErr w:type="spellEnd"/>
+            <w:r>
+              <w:rPr>
+                <w:rFonts w:ascii="Times New Roman" w:hAnsi="Times New Roman"/>
+                <w:color w:val="333333"/>
+                <w:sz w:val="24"/>
+                <w:szCs w:val="24"/>
+              </w:rPr>
+              <w:t xml:space="preserve"> questions and answers.</w:t>
             </w:r>
           </w:p>
         </w:tc>
@@ -4600,7 +5198,27 @@
                 <w:sz w:val="24"/>
                 <w:szCs w:val="24"/>
               </w:rPr>
-              <w:t xml:space="preserve"> sorted according to the most upvotes.</w:t>
+              <w:t xml:space="preserve"> sorted according to the most </w:t>
+            </w:r>
+            <w:proofErr w:type="spellStart"/>
+            <w:r>
+              <w:rPr>
+                <w:rFonts w:ascii="Times New Roman" w:hAnsi="Times New Roman"/>
+                <w:color w:val="333333"/>
+                <w:sz w:val="24"/>
+                <w:szCs w:val="24"/>
+              </w:rPr>
+              <w:t>upvotes</w:t>
+            </w:r>
+            <w:proofErr w:type="spellEnd"/>
+            <w:r>
+              <w:rPr>
+                <w:rFonts w:ascii="Times New Roman" w:hAnsi="Times New Roman"/>
+                <w:color w:val="333333"/>
+                <w:sz w:val="24"/>
+                <w:szCs w:val="24"/>
+              </w:rPr>
+              <w:t>.</w:t>
             </w:r>
           </w:p>
         </w:tc>
@@ -5229,6 +5847,7 @@
                 <w:sz w:val="24"/>
                 <w:szCs w:val="24"/>
               </w:rPr>
+              <w:lastRenderedPageBreak/>
               <w:t>Pre-Condition</w:t>
             </w:r>
           </w:p>
@@ -6196,7 +6815,27 @@
                 <w:sz w:val="24"/>
                 <w:szCs w:val="24"/>
               </w:rPr>
-              <w:t>Save certain questions as favourites.</w:t>
+              <w:t xml:space="preserve">Save certain questions as </w:t>
+            </w:r>
+            <w:proofErr w:type="spellStart"/>
+            <w:r>
+              <w:rPr>
+                <w:rFonts w:ascii="Times New Roman" w:hAnsi="Times New Roman"/>
+                <w:color w:val="333333"/>
+                <w:sz w:val="24"/>
+                <w:szCs w:val="24"/>
+              </w:rPr>
+              <w:t>favourites</w:t>
+            </w:r>
+            <w:proofErr w:type="spellEnd"/>
+            <w:r>
+              <w:rPr>
+                <w:rFonts w:ascii="Times New Roman" w:hAnsi="Times New Roman"/>
+                <w:color w:val="333333"/>
+                <w:sz w:val="24"/>
+                <w:szCs w:val="24"/>
+              </w:rPr>
+              <w:t>.</w:t>
             </w:r>
           </w:p>
         </w:tc>
@@ -6251,43 +6890,85 @@
                 <w:sz w:val="24"/>
                 <w:szCs w:val="24"/>
               </w:rPr>
-              <w:t xml:space="preserve">The user presses either a question or answer with a long press (button), which then causes a dialog box to open. This dialog box can be clicked on (button) to save the question / answer to </w:t>
-            </w:r>
-            <w:r>
-              <w:rPr>
-                <w:rFonts w:ascii="Times New Roman" w:hAnsi="Times New Roman"/>
-                <w:color w:val="333333"/>
-                <w:sz w:val="24"/>
-                <w:szCs w:val="24"/>
-              </w:rPr>
-              <w:t>favourites. Favourites may be viewed under the user profile.</w:t>
-            </w:r>
-          </w:p>
-        </w:tc>
-      </w:tr>
-      <w:tr>
-        <w:tc>
-          <w:tcPr>
-            <w:tcW w:w="4431" w:type="dxa"/>
-          </w:tcPr>
-          <w:p>
-            <w:pPr>
-              <w:pStyle w:val="NormalWeb"/>
-              <w:spacing w:before="0" w:beforeAutospacing="0" w:after="0" w:afterAutospacing="0"/>
-              <w:rPr>
-                <w:rFonts w:ascii="Times New Roman" w:hAnsi="Times New Roman"/>
-                <w:color w:val="333333"/>
-                <w:sz w:val="24"/>
-                <w:szCs w:val="24"/>
-              </w:rPr>
-            </w:pPr>
-            <w:r>
-              <w:rPr>
-                <w:rFonts w:ascii="Times New Roman" w:hAnsi="Times New Roman"/>
-                <w:color w:val="333333"/>
-                <w:sz w:val="24"/>
-                <w:szCs w:val="24"/>
-              </w:rPr>
+              <w:t xml:space="preserve">The user presses either a question or answer with a long press (button), which then causes a dialog box to open. This dialog box can be clicked on (button) to </w:t>
+            </w:r>
+            <w:r>
+              <w:rPr>
+                <w:rFonts w:ascii="Times New Roman" w:hAnsi="Times New Roman"/>
+                <w:color w:val="333333"/>
+                <w:sz w:val="24"/>
+                <w:szCs w:val="24"/>
+              </w:rPr>
+              <w:lastRenderedPageBreak/>
+              <w:t xml:space="preserve">save the question / answer to </w:t>
+            </w:r>
+            <w:proofErr w:type="spellStart"/>
+            <w:r>
+              <w:rPr>
+                <w:rFonts w:ascii="Times New Roman" w:hAnsi="Times New Roman"/>
+                <w:color w:val="333333"/>
+                <w:sz w:val="24"/>
+                <w:szCs w:val="24"/>
+              </w:rPr>
+              <w:t>favourites</w:t>
+            </w:r>
+            <w:proofErr w:type="spellEnd"/>
+            <w:r>
+              <w:rPr>
+                <w:rFonts w:ascii="Times New Roman" w:hAnsi="Times New Roman"/>
+                <w:color w:val="333333"/>
+                <w:sz w:val="24"/>
+                <w:szCs w:val="24"/>
+              </w:rPr>
+              <w:t xml:space="preserve">. </w:t>
+            </w:r>
+            <w:proofErr w:type="spellStart"/>
+            <w:r>
+              <w:rPr>
+                <w:rFonts w:ascii="Times New Roman" w:hAnsi="Times New Roman"/>
+                <w:color w:val="333333"/>
+                <w:sz w:val="24"/>
+                <w:szCs w:val="24"/>
+              </w:rPr>
+              <w:t>Favourites</w:t>
+            </w:r>
+            <w:proofErr w:type="spellEnd"/>
+            <w:r>
+              <w:rPr>
+                <w:rFonts w:ascii="Times New Roman" w:hAnsi="Times New Roman"/>
+                <w:color w:val="333333"/>
+                <w:sz w:val="24"/>
+                <w:szCs w:val="24"/>
+              </w:rPr>
+              <w:t xml:space="preserve"> may be viewed under the user profile.</w:t>
+            </w:r>
+          </w:p>
+        </w:tc>
+      </w:tr>
+      <w:tr>
+        <w:tc>
+          <w:tcPr>
+            <w:tcW w:w="4431" w:type="dxa"/>
+          </w:tcPr>
+          <w:p>
+            <w:pPr>
+              <w:pStyle w:val="NormalWeb"/>
+              <w:spacing w:before="0" w:beforeAutospacing="0" w:after="0" w:afterAutospacing="0"/>
+              <w:rPr>
+                <w:rFonts w:ascii="Times New Roman" w:hAnsi="Times New Roman"/>
+                <w:color w:val="333333"/>
+                <w:sz w:val="24"/>
+                <w:szCs w:val="24"/>
+              </w:rPr>
+            </w:pPr>
+            <w:r>
+              <w:rPr>
+                <w:rFonts w:ascii="Times New Roman" w:hAnsi="Times New Roman"/>
+                <w:color w:val="333333"/>
+                <w:sz w:val="24"/>
+                <w:szCs w:val="24"/>
+              </w:rPr>
+              <w:lastRenderedPageBreak/>
               <w:t>Pre-Condition</w:t>
             </w:r>
           </w:p>
@@ -6323,7 +7004,27 @@
                 <w:sz w:val="24"/>
                 <w:szCs w:val="24"/>
               </w:rPr>
-              <w:t>must know which questions or answers they would like to favourite.</w:t>
+              <w:t xml:space="preserve">must know which questions or answers they would like to </w:t>
+            </w:r>
+            <w:proofErr w:type="spellStart"/>
+            <w:r>
+              <w:rPr>
+                <w:rFonts w:ascii="Times New Roman" w:hAnsi="Times New Roman"/>
+                <w:color w:val="333333"/>
+                <w:sz w:val="24"/>
+                <w:szCs w:val="24"/>
+              </w:rPr>
+              <w:t>favourite</w:t>
+            </w:r>
+            <w:proofErr w:type="spellEnd"/>
+            <w:r>
+              <w:rPr>
+                <w:rFonts w:ascii="Times New Roman" w:hAnsi="Times New Roman"/>
+                <w:color w:val="333333"/>
+                <w:sz w:val="24"/>
+                <w:szCs w:val="24"/>
+              </w:rPr>
+              <w:t>.</w:t>
             </w:r>
           </w:p>
         </w:tc>
@@ -6377,7 +7078,27 @@
                 <w:sz w:val="24"/>
                 <w:szCs w:val="24"/>
               </w:rPr>
-              <w:t xml:space="preserve">The selected questions and answers are placed in favourites and can be viewed under the user profile. </w:t>
+              <w:t xml:space="preserve">The selected questions and answers are placed in </w:t>
+            </w:r>
+            <w:proofErr w:type="spellStart"/>
+            <w:r>
+              <w:rPr>
+                <w:rFonts w:ascii="Times New Roman" w:hAnsi="Times New Roman"/>
+                <w:color w:val="333333"/>
+                <w:sz w:val="24"/>
+                <w:szCs w:val="24"/>
+              </w:rPr>
+              <w:t>favourites</w:t>
+            </w:r>
+            <w:proofErr w:type="spellEnd"/>
+            <w:r>
+              <w:rPr>
+                <w:rFonts w:ascii="Times New Roman" w:hAnsi="Times New Roman"/>
+                <w:color w:val="333333"/>
+                <w:sz w:val="24"/>
+                <w:szCs w:val="24"/>
+              </w:rPr>
+              <w:t xml:space="preserve"> and can be viewed under the user profile. </w:t>
             </w:r>
           </w:p>
         </w:tc>
@@ -6566,14 +7287,25 @@
                 <w:szCs w:val="24"/>
               </w:rPr>
             </w:pPr>
-            <w:r>
-              <w:rPr>
-                <w:rFonts w:ascii="Times New Roman" w:hAnsi="Times New Roman"/>
-                <w:color w:val="333333"/>
-                <w:sz w:val="24"/>
-                <w:szCs w:val="24"/>
-              </w:rPr>
-              <w:t>Favourites and replies should be able to be read off-line.</w:t>
+            <w:proofErr w:type="spellStart"/>
+            <w:r>
+              <w:rPr>
+                <w:rFonts w:ascii="Times New Roman" w:hAnsi="Times New Roman"/>
+                <w:color w:val="333333"/>
+                <w:sz w:val="24"/>
+                <w:szCs w:val="24"/>
+              </w:rPr>
+              <w:t>Favourites</w:t>
+            </w:r>
+            <w:proofErr w:type="spellEnd"/>
+            <w:r>
+              <w:rPr>
+                <w:rFonts w:ascii="Times New Roman" w:hAnsi="Times New Roman"/>
+                <w:color w:val="333333"/>
+                <w:sz w:val="24"/>
+                <w:szCs w:val="24"/>
+              </w:rPr>
+              <w:t xml:space="preserve"> and replies should be able to be read off-line.</w:t>
             </w:r>
           </w:p>
         </w:tc>
@@ -6628,7 +7360,27 @@
                 <w:sz w:val="24"/>
                 <w:szCs w:val="24"/>
               </w:rPr>
-              <w:t>Information about favourites will be stored locally, so that off-line these will be displayed.</w:t>
+              <w:t xml:space="preserve">Information about </w:t>
+            </w:r>
+            <w:proofErr w:type="spellStart"/>
+            <w:r>
+              <w:rPr>
+                <w:rFonts w:ascii="Times New Roman" w:hAnsi="Times New Roman"/>
+                <w:color w:val="333333"/>
+                <w:sz w:val="24"/>
+                <w:szCs w:val="24"/>
+              </w:rPr>
+              <w:t>favourites</w:t>
+            </w:r>
+            <w:proofErr w:type="spellEnd"/>
+            <w:r>
+              <w:rPr>
+                <w:rFonts w:ascii="Times New Roman" w:hAnsi="Times New Roman"/>
+                <w:color w:val="333333"/>
+                <w:sz w:val="24"/>
+                <w:szCs w:val="24"/>
+              </w:rPr>
+              <w:t xml:space="preserve"> will be stored locally, so that off-line these will be displayed.</w:t>
             </w:r>
           </w:p>
         </w:tc>
@@ -6682,7 +7434,27 @@
                 <w:sz w:val="24"/>
                 <w:szCs w:val="24"/>
               </w:rPr>
-              <w:t>The user must have marked as least one question as a favourite.</w:t>
+              <w:t xml:space="preserve">The user must have marked as least one question as a </w:t>
+            </w:r>
+            <w:proofErr w:type="spellStart"/>
+            <w:r>
+              <w:rPr>
+                <w:rFonts w:ascii="Times New Roman" w:hAnsi="Times New Roman"/>
+                <w:color w:val="333333"/>
+                <w:sz w:val="24"/>
+                <w:szCs w:val="24"/>
+              </w:rPr>
+              <w:t>favourite</w:t>
+            </w:r>
+            <w:proofErr w:type="spellEnd"/>
+            <w:r>
+              <w:rPr>
+                <w:rFonts w:ascii="Times New Roman" w:hAnsi="Times New Roman"/>
+                <w:color w:val="333333"/>
+                <w:sz w:val="24"/>
+                <w:szCs w:val="24"/>
+              </w:rPr>
+              <w:t>.</w:t>
             </w:r>
           </w:p>
         </w:tc>
@@ -6736,7 +7508,27 @@
                 <w:sz w:val="24"/>
                 <w:szCs w:val="24"/>
               </w:rPr>
-              <w:t>Questions marked as favourites as the corresponding replies will be available off-line.</w:t>
+              <w:t xml:space="preserve">Questions marked as </w:t>
+            </w:r>
+            <w:proofErr w:type="spellStart"/>
+            <w:r>
+              <w:rPr>
+                <w:rFonts w:ascii="Times New Roman" w:hAnsi="Times New Roman"/>
+                <w:color w:val="333333"/>
+                <w:sz w:val="24"/>
+                <w:szCs w:val="24"/>
+              </w:rPr>
+              <w:t>favourites</w:t>
+            </w:r>
+            <w:proofErr w:type="spellEnd"/>
+            <w:r>
+              <w:rPr>
+                <w:rFonts w:ascii="Times New Roman" w:hAnsi="Times New Roman"/>
+                <w:color w:val="333333"/>
+                <w:sz w:val="24"/>
+                <w:szCs w:val="24"/>
+              </w:rPr>
+              <w:t xml:space="preserve"> as the corresponding replies will be available off-line.</w:t>
             </w:r>
             <w:r>
               <w:rPr>
@@ -7014,7 +7806,27 @@
                 <w:sz w:val="24"/>
                 <w:szCs w:val="24"/>
               </w:rPr>
-              <w:t xml:space="preserve"> Replies can only be made to questions which have been marked favourite or to be read. These questions and replies will then be pushed once connectivity is found.</w:t>
+              <w:t xml:space="preserve"> Replies can only be made to questions which have been marked </w:t>
+            </w:r>
+            <w:proofErr w:type="spellStart"/>
+            <w:r>
+              <w:rPr>
+                <w:rFonts w:ascii="Times New Roman" w:hAnsi="Times New Roman"/>
+                <w:color w:val="333333"/>
+                <w:sz w:val="24"/>
+                <w:szCs w:val="24"/>
+              </w:rPr>
+              <w:t>favourite</w:t>
+            </w:r>
+            <w:proofErr w:type="spellEnd"/>
+            <w:r>
+              <w:rPr>
+                <w:rFonts w:ascii="Times New Roman" w:hAnsi="Times New Roman"/>
+                <w:color w:val="333333"/>
+                <w:sz w:val="24"/>
+                <w:szCs w:val="24"/>
+              </w:rPr>
+              <w:t xml:space="preserve"> or to be read. These questions and replies will then be pushed once connectivity is found.</w:t>
             </w:r>
           </w:p>
         </w:tc>
@@ -7265,6 +8077,7 @@
                 <w:sz w:val="24"/>
                 <w:szCs w:val="24"/>
               </w:rPr>
+              <w:lastRenderedPageBreak/>
               <w:t>Participating Actor</w:t>
             </w:r>
           </w:p>
@@ -7587,7 +8400,27 @@
                 <w:sz w:val="24"/>
                 <w:szCs w:val="24"/>
               </w:rPr>
-              <w:t>As a user, by default, I should see the most fresh comments.</w:t>
+              <w:t xml:space="preserve">As a user, by default, I should see the </w:t>
+            </w:r>
+            <w:proofErr w:type="gramStart"/>
+            <w:r>
+              <w:rPr>
+                <w:rFonts w:ascii="Times New Roman" w:hAnsi="Times New Roman"/>
+                <w:color w:val="333333"/>
+                <w:sz w:val="24"/>
+                <w:szCs w:val="24"/>
+              </w:rPr>
+              <w:t>most fresh</w:t>
+            </w:r>
+            <w:proofErr w:type="gramEnd"/>
+            <w:r>
+              <w:rPr>
+                <w:rFonts w:ascii="Times New Roman" w:hAnsi="Times New Roman"/>
+                <w:color w:val="333333"/>
+                <w:sz w:val="24"/>
+                <w:szCs w:val="24"/>
+              </w:rPr>
+              <w:t xml:space="preserve"> comments.</w:t>
             </w:r>
           </w:p>
         </w:tc>
@@ -7695,7 +8528,27 @@
                 <w:sz w:val="24"/>
                 <w:szCs w:val="24"/>
               </w:rPr>
-              <w:t>See the most fresh comments.</w:t>
+              <w:t xml:space="preserve">See the </w:t>
+            </w:r>
+            <w:proofErr w:type="gramStart"/>
+            <w:r>
+              <w:rPr>
+                <w:rFonts w:ascii="Times New Roman" w:hAnsi="Times New Roman"/>
+                <w:color w:val="333333"/>
+                <w:sz w:val="24"/>
+                <w:szCs w:val="24"/>
+              </w:rPr>
+              <w:t>most fresh</w:t>
+            </w:r>
+            <w:proofErr w:type="gramEnd"/>
+            <w:r>
+              <w:rPr>
+                <w:rFonts w:ascii="Times New Roman" w:hAnsi="Times New Roman"/>
+                <w:color w:val="333333"/>
+                <w:sz w:val="24"/>
+                <w:szCs w:val="24"/>
+              </w:rPr>
+              <w:t xml:space="preserve"> comments.</w:t>
             </w:r>
           </w:p>
         </w:tc>
@@ -8219,13 +9072,14 @@
               </w:rPr>
               <w:t>The username is changed.</w:t>
             </w:r>
-            <w:bookmarkStart w:id="0" w:name="_GoBack"/>
-            <w:bookmarkEnd w:id="0"/>
           </w:p>
         </w:tc>
       </w:tr>
     </w:tbl>
-    <w:p/>
+    <w:p>
+      <w:bookmarkStart w:id="0" w:name="_GoBack"/>
+      <w:bookmarkEnd w:id="0"/>
+    </w:p>
     <w:sectPr>
       <w:pgSz w:w="12240" w:h="15840"/>
       <w:pgMar w:top="1797" w:right="1797" w:bottom="1797" w:left="1797" w:header="720" w:footer="720" w:gutter="0"/>
@@ -8237,7 +9091,7 @@
 </file>
 
 <file path=word/styles.xml><?xml version="1.0" encoding="utf-8"?>
-<w:styles xmlns:mc="http://schemas.openxmlformats.org/markup-compatibility/2006" xmlns:r="http://schemas.openxmlformats.org/officeDocument/2006/relationships" xmlns:w="http://schemas.openxmlformats.org/wordprocessingml/2006/main" xmlns:w14="http://schemas.microsoft.com/office/word/2010/wordml" mc:Ignorable="w14">
+<w:styles xmlns:mc="http://schemas.openxmlformats.org/markup-compatibility/2006" xmlns:r="http://schemas.openxmlformats.org/officeDocument/2006/relationships" xmlns:w="http://schemas.openxmlformats.org/wordprocessingml/2006/main" xmlns:w14="http://schemas.microsoft.com/office/word/2010/wordml" xmlns:w15="http://schemas.microsoft.com/office/word/2012/wordml" mc:Ignorable="w14 w15">
   <w:docDefaults>
     <w:rPrDefault>
       <w:rPr>
@@ -8249,144 +9103,369 @@
     </w:rPrDefault>
     <w:pPrDefault/>
   </w:docDefaults>
-  <w:latentStyles w:defLockedState="0" w:defUIPriority="99" w:defSemiHidden="1" w:defUnhideWhenUsed="1" w:defQFormat="0" w:count="276">
-    <w:lsdException w:name="Normal" w:semiHidden="0" w:uiPriority="0" w:unhideWhenUsed="0" w:qFormat="1"/>
-    <w:lsdException w:name="heading 1" w:semiHidden="0" w:uiPriority="9" w:unhideWhenUsed="0" w:qFormat="1"/>
-    <w:lsdException w:name="heading 2" w:uiPriority="9" w:qFormat="1"/>
-    <w:lsdException w:name="heading 3" w:uiPriority="9" w:qFormat="1"/>
-    <w:lsdException w:name="heading 4" w:uiPriority="9" w:qFormat="1"/>
-    <w:lsdException w:name="heading 5" w:uiPriority="9" w:qFormat="1"/>
-    <w:lsdException w:name="heading 6" w:uiPriority="9" w:qFormat="1"/>
-    <w:lsdException w:name="heading 7" w:uiPriority="9" w:qFormat="1"/>
-    <w:lsdException w:name="heading 8" w:uiPriority="9" w:qFormat="1"/>
-    <w:lsdException w:name="heading 9" w:uiPriority="9" w:qFormat="1"/>
-    <w:lsdException w:name="toc 1" w:uiPriority="39"/>
-    <w:lsdException w:name="toc 2" w:uiPriority="39"/>
-    <w:lsdException w:name="toc 3" w:uiPriority="39"/>
-    <w:lsdException w:name="toc 4" w:uiPriority="39"/>
-    <w:lsdException w:name="toc 5" w:uiPriority="39"/>
-    <w:lsdException w:name="toc 6" w:uiPriority="39"/>
-    <w:lsdException w:name="toc 7" w:uiPriority="39"/>
-    <w:lsdException w:name="toc 8" w:uiPriority="39"/>
-    <w:lsdException w:name="toc 9" w:uiPriority="39"/>
-    <w:lsdException w:name="caption" w:uiPriority="35" w:qFormat="1"/>
-    <w:lsdException w:name="Title" w:semiHidden="0" w:uiPriority="10" w:unhideWhenUsed="0" w:qFormat="1"/>
-    <w:lsdException w:name="Default Paragraph Font" w:uiPriority="1"/>
-    <w:lsdException w:name="Subtitle" w:semiHidden="0" w:uiPriority="11" w:unhideWhenUsed="0" w:qFormat="1"/>
-    <w:lsdException w:name="Strong" w:semiHidden="0" w:uiPriority="22" w:unhideWhenUsed="0" w:qFormat="1"/>
-    <w:lsdException w:name="Emphasis" w:semiHidden="0" w:uiPriority="20" w:unhideWhenUsed="0" w:qFormat="1"/>
-    <w:lsdException w:name="Table Grid" w:semiHidden="0" w:uiPriority="59" w:unhideWhenUsed="0"/>
-    <w:lsdException w:name="Placeholder Text" w:unhideWhenUsed="0"/>
-    <w:lsdException w:name="No Spacing" w:semiHidden="0" w:uiPriority="1" w:unhideWhenUsed="0" w:qFormat="1"/>
-    <w:lsdException w:name="Light Shading" w:semiHidden="0" w:uiPriority="60" w:unhideWhenUsed="0"/>
-    <w:lsdException w:name="Light List" w:semiHidden="0" w:uiPriority="61" w:unhideWhenUsed="0"/>
-    <w:lsdException w:name="Light Grid" w:semiHidden="0" w:uiPriority="62" w:unhideWhenUsed="0"/>
-    <w:lsdException w:name="Medium Shading 1" w:semiHidden="0" w:uiPriority="63" w:unhideWhenUsed="0"/>
-    <w:lsdException w:name="Medium Shading 2" w:semiHidden="0" w:uiPriority="64" w:unhideWhenUsed="0"/>
-    <w:lsdException w:name="Medium List 1" w:semiHidden="0" w:uiPriority="65" w:unhideWhenUsed="0"/>
-    <w:lsdException w:name="Medium List 2" w:semiHidden="0" w:uiPriority="66" w:unhideWhenUsed="0"/>
-    <w:lsdException w:name="Medium Grid 1" w:semiHidden="0" w:uiPriority="67" w:unhideWhenUsed="0"/>
-    <w:lsdException w:name="Medium Grid 2" w:semiHidden="0" w:uiPriority="68" w:unhideWhenUsed="0"/>
-    <w:lsdException w:name="Medium Grid 3" w:semiHidden="0" w:uiPriority="69" w:unhideWhenUsed="0"/>
-    <w:lsdException w:name="Dark List" w:semiHidden="0" w:uiPriority="70" w:unhideWhenUsed="0"/>
-    <w:lsdException w:name="Colorful Shading" w:semiHidden="0" w:uiPriority="71" w:unhideWhenUsed="0"/>
-    <w:lsdException w:name="Colorful List" w:semiHidden="0" w:uiPriority="72" w:unhideWhenUsed="0"/>
-    <w:lsdException w:name="Colorful Grid" w:semiHidden="0" w:uiPriority="73" w:unhideWhenUsed="0"/>
-    <w:lsdException w:name="Light Shading Accent 1" w:semiHidden="0" w:uiPriority="60" w:unhideWhenUsed="0"/>
-    <w:lsdException w:name="Light List Accent 1" w:semiHidden="0" w:uiPriority="61" w:unhideWhenUsed="0"/>
-    <w:lsdException w:name="Light Grid Accent 1" w:semiHidden="0" w:uiPriority="62" w:unhideWhenUsed="0"/>
-    <w:lsdException w:name="Medium Shading 1 Accent 1" w:semiHidden="0" w:uiPriority="63" w:unhideWhenUsed="0"/>
-    <w:lsdException w:name="Medium Shading 2 Accent 1" w:semiHidden="0" w:uiPriority="64" w:unhideWhenUsed="0"/>
-    <w:lsdException w:name="Medium List 1 Accent 1" w:semiHidden="0" w:uiPriority="65" w:unhideWhenUsed="0"/>
-    <w:lsdException w:name="Revision" w:unhideWhenUsed="0"/>
-    <w:lsdException w:name="List Paragraph" w:semiHidden="0" w:uiPriority="34" w:unhideWhenUsed="0" w:qFormat="1"/>
-    <w:lsdException w:name="Quote" w:semiHidden="0" w:uiPriority="29" w:unhideWhenUsed="0" w:qFormat="1"/>
-    <w:lsdException w:name="Intense Quote" w:semiHidden="0" w:uiPriority="30" w:unhideWhenUsed="0" w:qFormat="1"/>
-    <w:lsdException w:name="Medium List 2 Accent 1" w:semiHidden="0" w:uiPriority="66" w:unhideWhenUsed="0"/>
-    <w:lsdException w:name="Medium Grid 1 Accent 1" w:semiHidden="0" w:uiPriority="67" w:unhideWhenUsed="0"/>
-    <w:lsdException w:name="Medium Grid 2 Accent 1" w:semiHidden="0" w:uiPriority="68" w:unhideWhenUsed="0"/>
-    <w:lsdException w:name="Medium Grid 3 Accent 1" w:semiHidden="0" w:uiPriority="69" w:unhideWhenUsed="0"/>
-    <w:lsdException w:name="Dark List Accent 1" w:semiHidden="0" w:uiPriority="70" w:unhideWhenUsed="0"/>
-    <w:lsdException w:name="Colorful Shading Accent 1" w:semiHidden="0" w:uiPriority="71" w:unhideWhenUsed="0"/>
-    <w:lsdException w:name="Colorful List Accent 1" w:semiHidden="0" w:uiPriority="72" w:unhideWhenUsed="0"/>
-    <w:lsdException w:name="Colorful Grid Accent 1" w:semiHidden="0" w:uiPriority="73" w:unhideWhenUsed="0"/>
-    <w:lsdException w:name="Light Shading Accent 2" w:semiHidden="0" w:uiPriority="60" w:unhideWhenUsed="0"/>
-    <w:lsdException w:name="Light List Accent 2" w:semiHidden="0" w:uiPriority="61" w:unhideWhenUsed="0"/>
-    <w:lsdException w:name="Light Grid Accent 2" w:semiHidden="0" w:uiPriority="62" w:unhideWhenUsed="0"/>
-    <w:lsdException w:name="Medium Shading 1 Accent 2" w:semiHidden="0" w:uiPriority="63" w:unhideWhenUsed="0"/>
-    <w:lsdException w:name="Medium Shading 2 Accent 2" w:semiHidden="0" w:uiPriority="64" w:unhideWhenUsed="0"/>
-    <w:lsdException w:name="Medium List 1 Accent 2" w:semiHidden="0" w:uiPriority="65" w:unhideWhenUsed="0"/>
-    <w:lsdException w:name="Medium List 2 Accent 2" w:semiHidden="0" w:uiPriority="66" w:unhideWhenUsed="0"/>
-    <w:lsdException w:name="Medium Grid 1 Accent 2" w:semiHidden="0" w:uiPriority="67" w:unhideWhenUsed="0"/>
-    <w:lsdException w:name="Medium Grid 2 Accent 2" w:semiHidden="0" w:uiPriority="68" w:unhideWhenUsed="0"/>
-    <w:lsdException w:name="Medium Grid 3 Accent 2" w:semiHidden="0" w:uiPriority="69" w:unhideWhenUsed="0"/>
-    <w:lsdException w:name="Dark List Accent 2" w:semiHidden="0" w:uiPriority="70" w:unhideWhenUsed="0"/>
-    <w:lsdException w:name="Colorful Shading Accent 2" w:semiHidden="0" w:uiPriority="71" w:unhideWhenUsed="0"/>
-    <w:lsdException w:name="Colorful List Accent 2" w:semiHidden="0" w:uiPriority="72" w:unhideWhenUsed="0"/>
-    <w:lsdException w:name="Colorful Grid Accent 2" w:semiHidden="0" w:uiPriority="73" w:unhideWhenUsed="0"/>
-    <w:lsdException w:name="Light Shading Accent 3" w:semiHidden="0" w:uiPriority="60" w:unhideWhenUsed="0"/>
-    <w:lsdException w:name="Light List Accent 3" w:semiHidden="0" w:uiPriority="61" w:unhideWhenUsed="0"/>
-    <w:lsdException w:name="Light Grid Accent 3" w:semiHidden="0" w:uiPriority="62" w:unhideWhenUsed="0"/>
-    <w:lsdException w:name="Medium Shading 1 Accent 3" w:semiHidden="0" w:uiPriority="63" w:unhideWhenUsed="0"/>
-    <w:lsdException w:name="Medium Shading 2 Accent 3" w:semiHidden="0" w:uiPriority="64" w:unhideWhenUsed="0"/>
-    <w:lsdException w:name="Medium List 1 Accent 3" w:semiHidden="0" w:uiPriority="65" w:unhideWhenUsed="0"/>
-    <w:lsdException w:name="Medium List 2 Accent 3" w:semiHidden="0" w:uiPriority="66" w:unhideWhenUsed="0"/>
-    <w:lsdException w:name="Medium Grid 1 Accent 3" w:semiHidden="0" w:uiPriority="67" w:unhideWhenUsed="0"/>
-    <w:lsdException w:name="Medium Grid 2 Accent 3" w:semiHidden="0" w:uiPriority="68" w:unhideWhenUsed="0"/>
-    <w:lsdException w:name="Medium Grid 3 Accent 3" w:semiHidden="0" w:uiPriority="69" w:unhideWhenUsed="0"/>
-    <w:lsdException w:name="Dark List Accent 3" w:semiHidden="0" w:uiPriority="70" w:unhideWhenUsed="0"/>
-    <w:lsdException w:name="Colorful Shading Accent 3" w:semiHidden="0" w:uiPriority="71" w:unhideWhenUsed="0"/>
-    <w:lsdException w:name="Colorful List Accent 3" w:semiHidden="0" w:uiPriority="72" w:unhideWhenUsed="0"/>
-    <w:lsdException w:name="Colorful Grid Accent 3" w:semiHidden="0" w:uiPriority="73" w:unhideWhenUsed="0"/>
-    <w:lsdException w:name="Light Shading Accent 4" w:semiHidden="0" w:uiPriority="60" w:unhideWhenUsed="0"/>
-    <w:lsdException w:name="Light List Accent 4" w:semiHidden="0" w:uiPriority="61" w:unhideWhenUsed="0"/>
-    <w:lsdException w:name="Light Grid Accent 4" w:semiHidden="0" w:uiPriority="62" w:unhideWhenUsed="0"/>
-    <w:lsdException w:name="Medium Shading 1 Accent 4" w:semiHidden="0" w:uiPriority="63" w:unhideWhenUsed="0"/>
-    <w:lsdException w:name="Medium Shading 2 Accent 4" w:semiHidden="0" w:uiPriority="64" w:unhideWhenUsed="0"/>
-    <w:lsdException w:name="Medium List 1 Accent 4" w:semiHidden="0" w:uiPriority="65" w:unhideWhenUsed="0"/>
-    <w:lsdException w:name="Medium List 2 Accent 4" w:semiHidden="0" w:uiPriority="66" w:unhideWhenUsed="0"/>
-    <w:lsdException w:name="Medium Grid 1 Accent 4" w:semiHidden="0" w:uiPriority="67" w:unhideWhenUsed="0"/>
-    <w:lsdException w:name="Medium Grid 2 Accent 4" w:semiHidden="0" w:uiPriority="68" w:unhideWhenUsed="0"/>
-    <w:lsdException w:name="Medium Grid 3 Accent 4" w:semiHidden="0" w:uiPriority="69" w:unhideWhenUsed="0"/>
-    <w:lsdException w:name="Dark List Accent 4" w:semiHidden="0" w:uiPriority="70" w:unhideWhenUsed="0"/>
-    <w:lsdException w:name="Colorful Shading Accent 4" w:semiHidden="0" w:uiPriority="71" w:unhideWhenUsed="0"/>
-    <w:lsdException w:name="Colorful List Accent 4" w:semiHidden="0" w:uiPriority="72" w:unhideWhenUsed="0"/>
-    <w:lsdException w:name="Colorful Grid Accent 4" w:semiHidden="0" w:uiPriority="73" w:unhideWhenUsed="0"/>
-    <w:lsdException w:name="Light Shading Accent 5" w:semiHidden="0" w:uiPriority="60" w:unhideWhenUsed="0"/>
-    <w:lsdException w:name="Light List Accent 5" w:semiHidden="0" w:uiPriority="61" w:unhideWhenUsed="0"/>
-    <w:lsdException w:name="Light Grid Accent 5" w:semiHidden="0" w:uiPriority="62" w:unhideWhenUsed="0"/>
-    <w:lsdException w:name="Medium Shading 1 Accent 5" w:semiHidden="0" w:uiPriority="63" w:unhideWhenUsed="0"/>
-    <w:lsdException w:name="Medium Shading 2 Accent 5" w:semiHidden="0" w:uiPriority="64" w:unhideWhenUsed="0"/>
-    <w:lsdException w:name="Medium List 1 Accent 5" w:semiHidden="0" w:uiPriority="65" w:unhideWhenUsed="0"/>
-    <w:lsdException w:name="Medium List 2 Accent 5" w:semiHidden="0" w:uiPriority="66" w:unhideWhenUsed="0"/>
-    <w:lsdException w:name="Medium Grid 1 Accent 5" w:semiHidden="0" w:uiPriority="67" w:unhideWhenUsed="0"/>
-    <w:lsdException w:name="Medium Grid 2 Accent 5" w:semiHidden="0" w:uiPriority="68" w:unhideWhenUsed="0"/>
-    <w:lsdException w:name="Medium Grid 3 Accent 5" w:semiHidden="0" w:uiPriority="69" w:unhideWhenUsed="0"/>
-    <w:lsdException w:name="Dark List Accent 5" w:semiHidden="0" w:uiPriority="70" w:unhideWhenUsed="0"/>
-    <w:lsdException w:name="Colorful Shading Accent 5" w:semiHidden="0" w:uiPriority="71" w:unhideWhenUsed="0"/>
-    <w:lsdException w:name="Colorful List Accent 5" w:semiHidden="0" w:uiPriority="72" w:unhideWhenUsed="0"/>
-    <w:lsdException w:name="Colorful Grid Accent 5" w:semiHidden="0" w:uiPriority="73" w:unhideWhenUsed="0"/>
-    <w:lsdException w:name="Light Shading Accent 6" w:semiHidden="0" w:uiPriority="60" w:unhideWhenUsed="0"/>
-    <w:lsdException w:name="Light List Accent 6" w:semiHidden="0" w:uiPriority="61" w:unhideWhenUsed="0"/>
-    <w:lsdException w:name="Light Grid Accent 6" w:semiHidden="0" w:uiPriority="62" w:unhideWhenUsed="0"/>
-    <w:lsdException w:name="Medium Shading 1 Accent 6" w:semiHidden="0" w:uiPriority="63" w:unhideWhenUsed="0"/>
-    <w:lsdException w:name="Medium Shading 2 Accent 6" w:semiHidden="0" w:uiPriority="64" w:unhideWhenUsed="0"/>
-    <w:lsdException w:name="Medium List 1 Accent 6" w:semiHidden="0" w:uiPriority="65" w:unhideWhenUsed="0"/>
-    <w:lsdException w:name="Medium List 2 Accent 6" w:semiHidden="0" w:uiPriority="66" w:unhideWhenUsed="0"/>
-    <w:lsdException w:name="Medium Grid 1 Accent 6" w:semiHidden="0" w:uiPriority="67" w:unhideWhenUsed="0"/>
-    <w:lsdException w:name="Medium Grid 2 Accent 6" w:semiHidden="0" w:uiPriority="68" w:unhideWhenUsed="0"/>
-    <w:lsdException w:name="Medium Grid 3 Accent 6" w:semiHidden="0" w:uiPriority="69" w:unhideWhenUsed="0"/>
-    <w:lsdException w:name="Dark List Accent 6" w:semiHidden="0" w:uiPriority="70" w:unhideWhenUsed="0"/>
-    <w:lsdException w:name="Colorful Shading Accent 6" w:semiHidden="0" w:uiPriority="71" w:unhideWhenUsed="0"/>
-    <w:lsdException w:name="Colorful List Accent 6" w:semiHidden="0" w:uiPriority="72" w:unhideWhenUsed="0"/>
-    <w:lsdException w:name="Colorful Grid Accent 6" w:semiHidden="0" w:uiPriority="73" w:unhideWhenUsed="0"/>
-    <w:lsdException w:name="Subtle Emphasis" w:semiHidden="0" w:uiPriority="19" w:unhideWhenUsed="0" w:qFormat="1"/>
-    <w:lsdException w:name="Intense Emphasis" w:semiHidden="0" w:uiPriority="21" w:unhideWhenUsed="0" w:qFormat="1"/>
-    <w:lsdException w:name="Subtle Reference" w:semiHidden="0" w:uiPriority="31" w:unhideWhenUsed="0" w:qFormat="1"/>
-    <w:lsdException w:name="Intense Reference" w:semiHidden="0" w:uiPriority="32" w:unhideWhenUsed="0" w:qFormat="1"/>
-    <w:lsdException w:name="Book Title" w:semiHidden="0" w:uiPriority="33" w:unhideWhenUsed="0" w:qFormat="1"/>
-    <w:lsdException w:name="Bibliography" w:uiPriority="37"/>
-    <w:lsdException w:name="TOC Heading" w:uiPriority="39" w:qFormat="1"/>
+  <w:latentStyles w:defLockedState="0" w:defUIPriority="99" w:defSemiHidden="0" w:defUnhideWhenUsed="0" w:defQFormat="0" w:count="371">
+    <w:lsdException w:name="Normal" w:uiPriority="0" w:qFormat="1"/>
+    <w:lsdException w:name="heading 1" w:uiPriority="9" w:qFormat="1"/>
+    <w:lsdException w:name="heading 2" w:semiHidden="1" w:uiPriority="9" w:unhideWhenUsed="1" w:qFormat="1"/>
+    <w:lsdException w:name="heading 3" w:semiHidden="1" w:uiPriority="9" w:unhideWhenUsed="1" w:qFormat="1"/>
+    <w:lsdException w:name="heading 4" w:semiHidden="1" w:uiPriority="9" w:unhideWhenUsed="1" w:qFormat="1"/>
+    <w:lsdException w:name="heading 5" w:semiHidden="1" w:uiPriority="9" w:unhideWhenUsed="1" w:qFormat="1"/>
+    <w:lsdException w:name="heading 6" w:semiHidden="1" w:uiPriority="9" w:unhideWhenUsed="1" w:qFormat="1"/>
+    <w:lsdException w:name="heading 7" w:semiHidden="1" w:uiPriority="9" w:unhideWhenUsed="1" w:qFormat="1"/>
+    <w:lsdException w:name="heading 8" w:semiHidden="1" w:uiPriority="9" w:unhideWhenUsed="1" w:qFormat="1"/>
+    <w:lsdException w:name="heading 9" w:semiHidden="1" w:uiPriority="9" w:unhideWhenUsed="1" w:qFormat="1"/>
+    <w:lsdException w:name="index 1" w:semiHidden="1" w:unhideWhenUsed="1"/>
+    <w:lsdException w:name="index 2" w:semiHidden="1" w:unhideWhenUsed="1"/>
+    <w:lsdException w:name="index 3" w:semiHidden="1" w:unhideWhenUsed="1"/>
+    <w:lsdException w:name="index 4" w:semiHidden="1" w:unhideWhenUsed="1"/>
+    <w:lsdException w:name="index 5" w:semiHidden="1" w:unhideWhenUsed="1"/>
+    <w:lsdException w:name="index 6" w:semiHidden="1" w:unhideWhenUsed="1"/>
+    <w:lsdException w:name="index 7" w:semiHidden="1" w:unhideWhenUsed="1"/>
+    <w:lsdException w:name="index 8" w:semiHidden="1" w:unhideWhenUsed="1"/>
+    <w:lsdException w:name="index 9" w:semiHidden="1" w:unhideWhenUsed="1"/>
+    <w:lsdException w:name="toc 1" w:semiHidden="1" w:uiPriority="39" w:unhideWhenUsed="1"/>
+    <w:lsdException w:name="toc 2" w:semiHidden="1" w:uiPriority="39" w:unhideWhenUsed="1"/>
+    <w:lsdException w:name="toc 3" w:semiHidden="1" w:uiPriority="39" w:unhideWhenUsed="1"/>
+    <w:lsdException w:name="toc 4" w:semiHidden="1" w:uiPriority="39" w:unhideWhenUsed="1"/>
+    <w:lsdException w:name="toc 5" w:semiHidden="1" w:uiPriority="39" w:unhideWhenUsed="1"/>
+    <w:lsdException w:name="toc 6" w:semiHidden="1" w:uiPriority="39" w:unhideWhenUsed="1"/>
+    <w:lsdException w:name="toc 7" w:semiHidden="1" w:uiPriority="39" w:unhideWhenUsed="1"/>
+    <w:lsdException w:name="toc 8" w:semiHidden="1" w:uiPriority="39" w:unhideWhenUsed="1"/>
+    <w:lsdException w:name="toc 9" w:semiHidden="1" w:uiPriority="39" w:unhideWhenUsed="1"/>
+    <w:lsdException w:name="Normal Indent" w:semiHidden="1" w:unhideWhenUsed="1"/>
+    <w:lsdException w:name="footnote text" w:semiHidden="1" w:unhideWhenUsed="1"/>
+    <w:lsdException w:name="annotation text" w:semiHidden="1" w:unhideWhenUsed="1"/>
+    <w:lsdException w:name="header" w:semiHidden="1" w:unhideWhenUsed="1"/>
+    <w:lsdException w:name="footer" w:semiHidden="1" w:unhideWhenUsed="1"/>
+    <w:lsdException w:name="index heading" w:semiHidden="1" w:unhideWhenUsed="1"/>
+    <w:lsdException w:name="caption" w:semiHidden="1" w:uiPriority="35" w:unhideWhenUsed="1" w:qFormat="1"/>
+    <w:lsdException w:name="table of figures" w:semiHidden="1" w:unhideWhenUsed="1"/>
+    <w:lsdException w:name="envelope address" w:semiHidden="1" w:unhideWhenUsed="1"/>
+    <w:lsdException w:name="envelope return" w:semiHidden="1" w:unhideWhenUsed="1"/>
+    <w:lsdException w:name="footnote reference" w:semiHidden="1" w:unhideWhenUsed="1"/>
+    <w:lsdException w:name="annotation reference" w:semiHidden="1" w:unhideWhenUsed="1"/>
+    <w:lsdException w:name="line number" w:semiHidden="1" w:unhideWhenUsed="1"/>
+    <w:lsdException w:name="page number" w:semiHidden="1" w:unhideWhenUsed="1"/>
+    <w:lsdException w:name="endnote reference" w:semiHidden="1" w:unhideWhenUsed="1"/>
+    <w:lsdException w:name="endnote text" w:semiHidden="1" w:unhideWhenUsed="1"/>
+    <w:lsdException w:name="table of authorities" w:semiHidden="1" w:unhideWhenUsed="1"/>
+    <w:lsdException w:name="macro" w:semiHidden="1" w:unhideWhenUsed="1"/>
+    <w:lsdException w:name="toa heading" w:semiHidden="1" w:unhideWhenUsed="1"/>
+    <w:lsdException w:name="List" w:semiHidden="1" w:unhideWhenUsed="1"/>
+    <w:lsdException w:name="List Bullet" w:semiHidden="1" w:unhideWhenUsed="1"/>
+    <w:lsdException w:name="List Number" w:semiHidden="1" w:unhideWhenUsed="1"/>
+    <w:lsdException w:name="List 2" w:semiHidden="1" w:unhideWhenUsed="1"/>
+    <w:lsdException w:name="List 3" w:semiHidden="1" w:unhideWhenUsed="1"/>
+    <w:lsdException w:name="List 4" w:semiHidden="1" w:unhideWhenUsed="1"/>
+    <w:lsdException w:name="List 5" w:semiHidden="1" w:unhideWhenUsed="1"/>
+    <w:lsdException w:name="List Bullet 2" w:semiHidden="1" w:unhideWhenUsed="1"/>
+    <w:lsdException w:name="List Bullet 3" w:semiHidden="1" w:unhideWhenUsed="1"/>
+    <w:lsdException w:name="List Bullet 4" w:semiHidden="1" w:unhideWhenUsed="1"/>
+    <w:lsdException w:name="List Bullet 5" w:semiHidden="1" w:unhideWhenUsed="1"/>
+    <w:lsdException w:name="List Number 2" w:semiHidden="1" w:unhideWhenUsed="1"/>
+    <w:lsdException w:name="List Number 3" w:semiHidden="1" w:unhideWhenUsed="1"/>
+    <w:lsdException w:name="List Number 4" w:semiHidden="1" w:unhideWhenUsed="1"/>
+    <w:lsdException w:name="List Number 5" w:semiHidden="1" w:unhideWhenUsed="1"/>
+    <w:lsdException w:name="Title" w:uiPriority="10" w:qFormat="1"/>
+    <w:lsdException w:name="Closing" w:semiHidden="1" w:unhideWhenUsed="1"/>
+    <w:lsdException w:name="Signature" w:semiHidden="1" w:unhideWhenUsed="1"/>
+    <w:lsdException w:name="Default Paragraph Font" w:semiHidden="1" w:uiPriority="1" w:unhideWhenUsed="1"/>
+    <w:lsdException w:name="Body Text" w:semiHidden="1" w:unhideWhenUsed="1"/>
+    <w:lsdException w:name="Body Text Indent" w:semiHidden="1" w:unhideWhenUsed="1"/>
+    <w:lsdException w:name="List Continue" w:semiHidden="1" w:unhideWhenUsed="1"/>
+    <w:lsdException w:name="List Continue 2" w:semiHidden="1" w:unhideWhenUsed="1"/>
+    <w:lsdException w:name="List Continue 3" w:semiHidden="1" w:unhideWhenUsed="1"/>
+    <w:lsdException w:name="List Continue 4" w:semiHidden="1" w:unhideWhenUsed="1"/>
+    <w:lsdException w:name="List Continue 5" w:semiHidden="1" w:unhideWhenUsed="1"/>
+    <w:lsdException w:name="Message Header" w:semiHidden="1" w:unhideWhenUsed="1"/>
+    <w:lsdException w:name="Subtitle" w:uiPriority="11" w:qFormat="1"/>
+    <w:lsdException w:name="Salutation" w:semiHidden="1" w:unhideWhenUsed="1"/>
+    <w:lsdException w:name="Date" w:semiHidden="1" w:unhideWhenUsed="1"/>
+    <w:lsdException w:name="Body Text First Indent" w:semiHidden="1" w:unhideWhenUsed="1"/>
+    <w:lsdException w:name="Body Text First Indent 2" w:semiHidden="1" w:unhideWhenUsed="1"/>
+    <w:lsdException w:name="Note Heading" w:semiHidden="1" w:unhideWhenUsed="1"/>
+    <w:lsdException w:name="Body Text 2" w:semiHidden="1" w:unhideWhenUsed="1"/>
+    <w:lsdException w:name="Body Text 3" w:semiHidden="1" w:unhideWhenUsed="1"/>
+    <w:lsdException w:name="Body Text Indent 2" w:semiHidden="1" w:unhideWhenUsed="1"/>
+    <w:lsdException w:name="Body Text Indent 3" w:semiHidden="1" w:unhideWhenUsed="1"/>
+    <w:lsdException w:name="Block Text" w:semiHidden="1" w:unhideWhenUsed="1"/>
+    <w:lsdException w:name="Hyperlink" w:semiHidden="1" w:unhideWhenUsed="1"/>
+    <w:lsdException w:name="FollowedHyperlink" w:semiHidden="1" w:unhideWhenUsed="1"/>
+    <w:lsdException w:name="Strong" w:uiPriority="22" w:qFormat="1"/>
+    <w:lsdException w:name="Emphasis" w:uiPriority="20" w:qFormat="1"/>
+    <w:lsdException w:name="Document Map" w:semiHidden="1" w:unhideWhenUsed="1"/>
+    <w:lsdException w:name="Plain Text" w:semiHidden="1" w:unhideWhenUsed="1"/>
+    <w:lsdException w:name="E-mail Signature" w:semiHidden="1" w:unhideWhenUsed="1"/>
+    <w:lsdException w:name="HTML Top of Form" w:semiHidden="1" w:unhideWhenUsed="1"/>
+    <w:lsdException w:name="HTML Bottom of Form" w:semiHidden="1" w:unhideWhenUsed="1"/>
+    <w:lsdException w:name="Normal (Web)" w:semiHidden="1" w:unhideWhenUsed="1"/>
+    <w:lsdException w:name="HTML Acronym" w:semiHidden="1" w:unhideWhenUsed="1"/>
+    <w:lsdException w:name="HTML Address" w:semiHidden="1" w:unhideWhenUsed="1"/>
+    <w:lsdException w:name="HTML Cite" w:semiHidden="1" w:unhideWhenUsed="1"/>
+    <w:lsdException w:name="HTML Code" w:semiHidden="1" w:unhideWhenUsed="1"/>
+    <w:lsdException w:name="HTML Definition" w:semiHidden="1" w:unhideWhenUsed="1"/>
+    <w:lsdException w:name="HTML Keyboard" w:semiHidden="1" w:unhideWhenUsed="1"/>
+    <w:lsdException w:name="HTML Preformatted" w:semiHidden="1" w:unhideWhenUsed="1"/>
+    <w:lsdException w:name="HTML Sample" w:semiHidden="1" w:unhideWhenUsed="1"/>
+    <w:lsdException w:name="HTML Typewriter" w:semiHidden="1" w:unhideWhenUsed="1"/>
+    <w:lsdException w:name="HTML Variable" w:semiHidden="1" w:unhideWhenUsed="1"/>
+    <w:lsdException w:name="Normal Table" w:semiHidden="1" w:unhideWhenUsed="1"/>
+    <w:lsdException w:name="annotation subject" w:semiHidden="1" w:unhideWhenUsed="1"/>
+    <w:lsdException w:name="No List" w:semiHidden="1" w:unhideWhenUsed="1"/>
+    <w:lsdException w:name="Outline List 1" w:semiHidden="1" w:unhideWhenUsed="1"/>
+    <w:lsdException w:name="Outline List 2" w:semiHidden="1" w:unhideWhenUsed="1"/>
+    <w:lsdException w:name="Outline List 3" w:semiHidden="1" w:unhideWhenUsed="1"/>
+    <w:lsdException w:name="Table Simple 1" w:semiHidden="1" w:unhideWhenUsed="1"/>
+    <w:lsdException w:name="Table Simple 2" w:semiHidden="1" w:unhideWhenUsed="1"/>
+    <w:lsdException w:name="Table Simple 3" w:semiHidden="1" w:unhideWhenUsed="1"/>
+    <w:lsdException w:name="Table Classic 1" w:semiHidden="1" w:unhideWhenUsed="1"/>
+    <w:lsdException w:name="Table Classic 2" w:semiHidden="1" w:unhideWhenUsed="1"/>
+    <w:lsdException w:name="Table Classic 3" w:semiHidden="1" w:unhideWhenUsed="1"/>
+    <w:lsdException w:name="Table Classic 4" w:semiHidden="1" w:unhideWhenUsed="1"/>
+    <w:lsdException w:name="Table Colorful 1" w:semiHidden="1" w:unhideWhenUsed="1"/>
+    <w:lsdException w:name="Table Colorful 2" w:semiHidden="1" w:unhideWhenUsed="1"/>
+    <w:lsdException w:name="Table Colorful 3" w:semiHidden="1" w:unhideWhenUsed="1"/>
+    <w:lsdException w:name="Table Columns 1" w:semiHidden="1" w:unhideWhenUsed="1"/>
+    <w:lsdException w:name="Table Columns 2" w:semiHidden="1" w:unhideWhenUsed="1"/>
+    <w:lsdException w:name="Table Columns 3" w:semiHidden="1" w:unhideWhenUsed="1"/>
+    <w:lsdException w:name="Table Columns 4" w:semiHidden="1" w:unhideWhenUsed="1"/>
+    <w:lsdException w:name="Table Columns 5" w:semiHidden="1" w:unhideWhenUsed="1"/>
+    <w:lsdException w:name="Table Grid 1" w:semiHidden="1" w:unhideWhenUsed="1"/>
+    <w:lsdException w:name="Table Grid 2" w:semiHidden="1" w:unhideWhenUsed="1"/>
+    <w:lsdException w:name="Table Grid 3" w:semiHidden="1" w:unhideWhenUsed="1"/>
+    <w:lsdException w:name="Table Grid 4" w:semiHidden="1" w:unhideWhenUsed="1"/>
+    <w:lsdException w:name="Table Grid 5" w:semiHidden="1" w:unhideWhenUsed="1"/>
+    <w:lsdException w:name="Table Grid 6" w:semiHidden="1" w:unhideWhenUsed="1"/>
+    <w:lsdException w:name="Table Grid 7" w:semiHidden="1" w:unhideWhenUsed="1"/>
+    <w:lsdException w:name="Table Grid 8" w:semiHidden="1" w:unhideWhenUsed="1"/>
+    <w:lsdException w:name="Table List 1" w:semiHidden="1" w:unhideWhenUsed="1"/>
+    <w:lsdException w:name="Table List 2" w:semiHidden="1" w:unhideWhenUsed="1"/>
+    <w:lsdException w:name="Table List 3" w:semiHidden="1" w:unhideWhenUsed="1"/>
+    <w:lsdException w:name="Table List 4" w:semiHidden="1" w:unhideWhenUsed="1"/>
+    <w:lsdException w:name="Table List 5" w:semiHidden="1" w:unhideWhenUsed="1"/>
+    <w:lsdException w:name="Table List 6" w:semiHidden="1" w:unhideWhenUsed="1"/>
+    <w:lsdException w:name="Table List 7" w:semiHidden="1" w:unhideWhenUsed="1"/>
+    <w:lsdException w:name="Table List 8" w:semiHidden="1" w:unhideWhenUsed="1"/>
+    <w:lsdException w:name="Table 3D effects 1" w:semiHidden="1" w:unhideWhenUsed="1"/>
+    <w:lsdException w:name="Table 3D effects 2" w:semiHidden="1" w:unhideWhenUsed="1"/>
+    <w:lsdException w:name="Table 3D effects 3" w:semiHidden="1" w:unhideWhenUsed="1"/>
+    <w:lsdException w:name="Table Contemporary" w:semiHidden="1" w:unhideWhenUsed="1"/>
+    <w:lsdException w:name="Table Elegant" w:semiHidden="1" w:unhideWhenUsed="1"/>
+    <w:lsdException w:name="Table Professional" w:semiHidden="1" w:unhideWhenUsed="1"/>
+    <w:lsdException w:name="Table Subtle 1" w:semiHidden="1" w:unhideWhenUsed="1"/>
+    <w:lsdException w:name="Table Subtle 2" w:semiHidden="1" w:unhideWhenUsed="1"/>
+    <w:lsdException w:name="Table Web 1" w:semiHidden="1" w:unhideWhenUsed="1"/>
+    <w:lsdException w:name="Table Web 2" w:semiHidden="1" w:unhideWhenUsed="1"/>
+    <w:lsdException w:name="Table Web 3" w:semiHidden="1" w:unhideWhenUsed="1"/>
+    <w:lsdException w:name="Balloon Text" w:semiHidden="1" w:unhideWhenUsed="1"/>
+    <w:lsdException w:name="Table Grid" w:uiPriority="59"/>
+    <w:lsdException w:name="Table Theme" w:semiHidden="1" w:unhideWhenUsed="1"/>
+    <w:lsdException w:name="Placeholder Text" w:semiHidden="1"/>
+    <w:lsdException w:name="No Spacing" w:uiPriority="1" w:qFormat="1"/>
+    <w:lsdException w:name="Light Shading" w:uiPriority="60"/>
+    <w:lsdException w:name="Light List" w:uiPriority="61"/>
+    <w:lsdException w:name="Light Grid" w:uiPriority="62"/>
+    <w:lsdException w:name="Medium Shading 1" w:uiPriority="63"/>
+    <w:lsdException w:name="Medium Shading 2" w:uiPriority="64"/>
+    <w:lsdException w:name="Medium List 1" w:uiPriority="65"/>
+    <w:lsdException w:name="Medium List 2" w:uiPriority="66"/>
+    <w:lsdException w:name="Medium Grid 1" w:uiPriority="67"/>
+    <w:lsdException w:name="Medium Grid 2" w:uiPriority="68"/>
+    <w:lsdException w:name="Medium Grid 3" w:uiPriority="69"/>
+    <w:lsdException w:name="Dark List" w:uiPriority="70"/>
+    <w:lsdException w:name="Colorful Shading" w:uiPriority="71"/>
+    <w:lsdException w:name="Colorful List" w:uiPriority="72"/>
+    <w:lsdException w:name="Colorful Grid" w:uiPriority="73"/>
+    <w:lsdException w:name="Light Shading Accent 1" w:uiPriority="60"/>
+    <w:lsdException w:name="Light List Accent 1" w:uiPriority="61"/>
+    <w:lsdException w:name="Light Grid Accent 1" w:uiPriority="62"/>
+    <w:lsdException w:name="Medium Shading 1 Accent 1" w:uiPriority="63"/>
+    <w:lsdException w:name="Medium Shading 2 Accent 1" w:uiPriority="64"/>
+    <w:lsdException w:name="Medium List 1 Accent 1" w:uiPriority="65"/>
+    <w:lsdException w:name="Revision" w:semiHidden="1"/>
+    <w:lsdException w:name="List Paragraph" w:uiPriority="34" w:qFormat="1"/>
+    <w:lsdException w:name="Quote" w:uiPriority="29" w:qFormat="1"/>
+    <w:lsdException w:name="Intense Quote" w:uiPriority="30" w:qFormat="1"/>
+    <w:lsdException w:name="Medium List 2 Accent 1" w:uiPriority="66"/>
+    <w:lsdException w:name="Medium Grid 1 Accent 1" w:uiPriority="67"/>
+    <w:lsdException w:name="Medium Grid 2 Accent 1" w:uiPriority="68"/>
+    <w:lsdException w:name="Medium Grid 3 Accent 1" w:uiPriority="69"/>
+    <w:lsdException w:name="Dark List Accent 1" w:uiPriority="70"/>
+    <w:lsdException w:name="Colorful Shading Accent 1" w:uiPriority="71"/>
+    <w:lsdException w:name="Colorful List Accent 1" w:uiPriority="72"/>
+    <w:lsdException w:name="Colorful Grid Accent 1" w:uiPriority="73"/>
+    <w:lsdException w:name="Light Shading Accent 2" w:uiPriority="60"/>
+    <w:lsdException w:name="Light List Accent 2" w:uiPriority="61"/>
+    <w:lsdException w:name="Light Grid Accent 2" w:uiPriority="62"/>
+    <w:lsdException w:name="Medium Shading 1 Accent 2" w:uiPriority="63"/>
+    <w:lsdException w:name="Medium Shading 2 Accent 2" w:uiPriority="64"/>
+    <w:lsdException w:name="Medium List 1 Accent 2" w:uiPriority="65"/>
+    <w:lsdException w:name="Medium List 2 Accent 2" w:uiPriority="66"/>
+    <w:lsdException w:name="Medium Grid 1 Accent 2" w:uiPriority="67"/>
+    <w:lsdException w:name="Medium Grid 2 Accent 2" w:uiPriority="68"/>
+    <w:lsdException w:name="Medium Grid 3 Accent 2" w:uiPriority="69"/>
+    <w:lsdException w:name="Dark List Accent 2" w:uiPriority="70"/>
+    <w:lsdException w:name="Colorful Shading Accent 2" w:uiPriority="71"/>
+    <w:lsdException w:name="Colorful List Accent 2" w:uiPriority="72"/>
+    <w:lsdException w:name="Colorful Grid Accent 2" w:uiPriority="73"/>
+    <w:lsdException w:name="Light Shading Accent 3" w:uiPriority="60"/>
+    <w:lsdException w:name="Light List Accent 3" w:uiPriority="61"/>
+    <w:lsdException w:name="Light Grid Accent 3" w:uiPriority="62"/>
+    <w:lsdException w:name="Medium Shading 1 Accent 3" w:uiPriority="63"/>
+    <w:lsdException w:name="Medium Shading 2 Accent 3" w:uiPriority="64"/>
+    <w:lsdException w:name="Medium List 1 Accent 3" w:uiPriority="65"/>
+    <w:lsdException w:name="Medium List 2 Accent 3" w:uiPriority="66"/>
+    <w:lsdException w:name="Medium Grid 1 Accent 3" w:uiPriority="67"/>
+    <w:lsdException w:name="Medium Grid 2 Accent 3" w:uiPriority="68"/>
+    <w:lsdException w:name="Medium Grid 3 Accent 3" w:uiPriority="69"/>
+    <w:lsdException w:name="Dark List Accent 3" w:uiPriority="70"/>
+    <w:lsdException w:name="Colorful Shading Accent 3" w:uiPriority="71"/>
+    <w:lsdException w:name="Colorful List Accent 3" w:uiPriority="72"/>
+    <w:lsdException w:name="Colorful Grid Accent 3" w:uiPriority="73"/>
+    <w:lsdException w:name="Light Shading Accent 4" w:uiPriority="60"/>
+    <w:lsdException w:name="Light List Accent 4" w:uiPriority="61"/>
+    <w:lsdException w:name="Light Grid Accent 4" w:uiPriority="62"/>
+    <w:lsdException w:name="Medium Shading 1 Accent 4" w:uiPriority="63"/>
+    <w:lsdException w:name="Medium Shading 2 Accent 4" w:uiPriority="64"/>
+    <w:lsdException w:name="Medium List 1 Accent 4" w:uiPriority="65"/>
+    <w:lsdException w:name="Medium List 2 Accent 4" w:uiPriority="66"/>
+    <w:lsdException w:name="Medium Grid 1 Accent 4" w:uiPriority="67"/>
+    <w:lsdException w:name="Medium Grid 2 Accent 4" w:uiPriority="68"/>
+    <w:lsdException w:name="Medium Grid 3 Accent 4" w:uiPriority="69"/>
+    <w:lsdException w:name="Dark List Accent 4" w:uiPriority="70"/>
+    <w:lsdException w:name="Colorful Shading Accent 4" w:uiPriority="71"/>
+    <w:lsdException w:name="Colorful List Accent 4" w:uiPriority="72"/>
+    <w:lsdException w:name="Colorful Grid Accent 4" w:uiPriority="73"/>
+    <w:lsdException w:name="Light Shading Accent 5" w:uiPriority="60"/>
+    <w:lsdException w:name="Light List Accent 5" w:uiPriority="61"/>
+    <w:lsdException w:name="Light Grid Accent 5" w:uiPriority="62"/>
+    <w:lsdException w:name="Medium Shading 1 Accent 5" w:uiPriority="63"/>
+    <w:lsdException w:name="Medium Shading 2 Accent 5" w:uiPriority="64"/>
+    <w:lsdException w:name="Medium List 1 Accent 5" w:uiPriority="65"/>
+    <w:lsdException w:name="Medium List 2 Accent 5" w:uiPriority="66"/>
+    <w:lsdException w:name="Medium Grid 1 Accent 5" w:uiPriority="67"/>
+    <w:lsdException w:name="Medium Grid 2 Accent 5" w:uiPriority="68"/>
+    <w:lsdException w:name="Medium Grid 3 Accent 5" w:uiPriority="69"/>
+    <w:lsdException w:name="Dark List Accent 5" w:uiPriority="70"/>
+    <w:lsdException w:name="Colorful Shading Accent 5" w:uiPriority="71"/>
+    <w:lsdException w:name="Colorful List Accent 5" w:uiPriority="72"/>
+    <w:lsdException w:name="Colorful Grid Accent 5" w:uiPriority="73"/>
+    <w:lsdException w:name="Light Shading Accent 6" w:uiPriority="60"/>
+    <w:lsdException w:name="Light List Accent 6" w:uiPriority="61"/>
+    <w:lsdException w:name="Light Grid Accent 6" w:uiPriority="62"/>
+    <w:lsdException w:name="Medium Shading 1 Accent 6" w:uiPriority="63"/>
+    <w:lsdException w:name="Medium Shading 2 Accent 6" w:uiPriority="64"/>
+    <w:lsdException w:name="Medium List 1 Accent 6" w:uiPriority="65"/>
+    <w:lsdException w:name="Medium List 2 Accent 6" w:uiPriority="66"/>
+    <w:lsdException w:name="Medium Grid 1 Accent 6" w:uiPriority="67"/>
+    <w:lsdException w:name="Medium Grid 2 Accent 6" w:uiPriority="68"/>
+    <w:lsdException w:name="Medium Grid 3 Accent 6" w:uiPriority="69"/>
+    <w:lsdException w:name="Dark List Accent 6" w:uiPriority="70"/>
+    <w:lsdException w:name="Colorful Shading Accent 6" w:uiPriority="71"/>
+    <w:lsdException w:name="Colorful List Accent 6" w:uiPriority="72"/>
+    <w:lsdException w:name="Colorful Grid Accent 6" w:uiPriority="73"/>
+    <w:lsdException w:name="Subtle Emphasis" w:uiPriority="19" w:qFormat="1"/>
+    <w:lsdException w:name="Intense Emphasis" w:uiPriority="21" w:qFormat="1"/>
+    <w:lsdException w:name="Subtle Reference" w:uiPriority="31" w:qFormat="1"/>
+    <w:lsdException w:name="Intense Reference" w:uiPriority="32" w:qFormat="1"/>
+    <w:lsdException w:name="Book Title" w:uiPriority="33" w:qFormat="1"/>
+    <w:lsdException w:name="Bibliography" w:semiHidden="1" w:uiPriority="37" w:unhideWhenUsed="1"/>
+    <w:lsdException w:name="TOC Heading" w:semiHidden="1" w:uiPriority="39" w:unhideWhenUsed="1" w:qFormat="1"/>
+    <w:lsdException w:name="Grid Table 4" w:uiPriority="49"/>
+    <w:lsdException w:name="Grid Table 5 Dark" w:uiPriority="50"/>
+    <w:lsdException w:name="Grid Table 6 Colorful" w:uiPriority="51"/>
+    <w:lsdException w:name="Grid Table 7 Colorful" w:uiPriority="52"/>
+    <w:lsdException w:name="Grid Table 1 Light Accent 1" w:uiPriority="46"/>
+    <w:lsdException w:name="Grid Table 2 Accent 1" w:uiPriority="47"/>
+    <w:lsdException w:name="Grid Table 3 Accent 1" w:uiPriority="48"/>
+    <w:lsdException w:name="Grid Table 4 Accent 1" w:uiPriority="49"/>
+    <w:lsdException w:name="Grid Table 5 Dark Accent 1" w:uiPriority="50"/>
+    <w:lsdException w:name="Grid Table 6 Colorful Accent 1" w:uiPriority="51"/>
+    <w:lsdException w:name="Grid Table 7 Colorful Accent 1" w:uiPriority="52"/>
+    <w:lsdException w:name="Grid Table 1 Light Accent 2" w:uiPriority="46"/>
+    <w:lsdException w:name="Grid Table 2 Accent 2" w:uiPriority="47"/>
+    <w:lsdException w:name="Grid Table 3 Accent 2" w:uiPriority="48"/>
+    <w:lsdException w:name="Grid Table 4 Accent 2" w:uiPriority="49"/>
+    <w:lsdException w:name="Grid Table 5 Dark Accent 2" w:uiPriority="50"/>
+    <w:lsdException w:name="Grid Table 6 Colorful Accent 2" w:uiPriority="51"/>
+    <w:lsdException w:name="Grid Table 7 Colorful Accent 2" w:uiPriority="52"/>
+    <w:lsdException w:name="Grid Table 1 Light Accent 3" w:uiPriority="46"/>
+    <w:lsdException w:name="Grid Table 2 Accent 3" w:uiPriority="47"/>
+    <w:lsdException w:name="Grid Table 3 Accent 3" w:uiPriority="48"/>
+    <w:lsdException w:name="Grid Table 4 Accent 3" w:uiPriority="49"/>
+    <w:lsdException w:name="Grid Table 5 Dark Accent 3" w:uiPriority="50"/>
+    <w:lsdException w:name="Grid Table 6 Colorful Accent 3" w:uiPriority="51"/>
+    <w:lsdException w:name="Grid Table 7 Colorful Accent 3" w:uiPriority="52"/>
+    <w:lsdException w:name="Grid Table 1 Light Accent 4" w:uiPriority="46"/>
+    <w:lsdException w:name="Grid Table 2 Accent 4" w:uiPriority="47"/>
+    <w:lsdException w:name="Grid Table 3 Accent 4" w:uiPriority="48"/>
+    <w:lsdException w:name="Grid Table 4 Accent 4" w:uiPriority="49"/>
+    <w:lsdException w:name="Grid Table 5 Dark Accent 4" w:uiPriority="50"/>
+    <w:lsdException w:name="Grid Table 6 Colorful Accent 4" w:uiPriority="51"/>
+    <w:lsdException w:name="Grid Table 7 Colorful Accent 4" w:uiPriority="52"/>
+    <w:lsdException w:name="Grid Table 1 Light Accent 5" w:uiPriority="46"/>
+    <w:lsdException w:name="Grid Table 2 Accent 5" w:uiPriority="47"/>
+    <w:lsdException w:name="Grid Table 3 Accent 5" w:uiPriority="48"/>
+    <w:lsdException w:name="Grid Table 4 Accent 5" w:uiPriority="49"/>
+    <w:lsdException w:name="Grid Table 5 Dark Accent 5" w:uiPriority="50"/>
+    <w:lsdException w:name="Grid Table 6 Colorful Accent 5" w:uiPriority="51"/>
+    <w:lsdException w:name="Grid Table 7 Colorful Accent 5" w:uiPriority="52"/>
+    <w:lsdException w:name="Grid Table 1 Light Accent 6" w:uiPriority="46"/>
+    <w:lsdException w:name="Grid Table 2 Accent 6" w:uiPriority="47"/>
+    <w:lsdException w:name="Grid Table 3 Accent 6" w:uiPriority="48"/>
+    <w:lsdException w:name="Grid Table 4 Accent 6" w:uiPriority="49"/>
+    <w:lsdException w:name="Grid Table 5 Dark Accent 6" w:uiPriority="50"/>
+    <w:lsdException w:name="Grid Table 6 Colorful Accent 6" w:uiPriority="51"/>
+    <w:lsdException w:name="Grid Table 7 Colorful Accent 6" w:uiPriority="52"/>
+    <w:lsdException w:name="List Table 1 Light" w:uiPriority="46"/>
+    <w:lsdException w:name="List Table 2" w:uiPriority="47"/>
+    <w:lsdException w:name="List Table 3" w:uiPriority="48"/>
+    <w:lsdException w:name="List Table 4" w:uiPriority="49"/>
+    <w:lsdException w:name="List Table 5 Dark" w:uiPriority="50"/>
+    <w:lsdException w:name="List Table 6 Colorful" w:uiPriority="51"/>
+    <w:lsdException w:name="List Table 7 Colorful" w:uiPriority="52"/>
+    <w:lsdException w:name="List Table 1 Light Accent 1" w:uiPriority="46"/>
+    <w:lsdException w:name="List Table 2 Accent 1" w:uiPriority="47"/>
+    <w:lsdException w:name="List Table 3 Accent 1" w:uiPriority="48"/>
+    <w:lsdException w:name="List Table 4 Accent 1" w:uiPriority="49"/>
+    <w:lsdException w:name="List Table 5 Dark Accent 1" w:uiPriority="50"/>
+    <w:lsdException w:name="List Table 6 Colorful Accent 1" w:uiPriority="51"/>
+    <w:lsdException w:name="List Table 7 Colorful Accent 1" w:uiPriority="52"/>
+    <w:lsdException w:name="List Table 1 Light Accent 2" w:uiPriority="46"/>
+    <w:lsdException w:name="List Table 2 Accent 2" w:uiPriority="47"/>
+    <w:lsdException w:name="List Table 3 Accent 2" w:uiPriority="48"/>
+    <w:lsdException w:name="List Table 4 Accent 2" w:uiPriority="49"/>
+    <w:lsdException w:name="List Table 5 Dark Accent 2" w:uiPriority="50"/>
+    <w:lsdException w:name="List Table 6 Colorful Accent 2" w:uiPriority="51"/>
+    <w:lsdException w:name="List Table 7 Colorful Accent 2" w:uiPriority="52"/>
+    <w:lsdException w:name="List Table 1 Light Accent 3" w:uiPriority="46"/>
+    <w:lsdException w:name="List Table 2 Accent 3" w:uiPriority="47"/>
+    <w:lsdException w:name="List Table 3 Accent 3" w:uiPriority="48"/>
+    <w:lsdException w:name="List Table 4 Accent 3" w:uiPriority="49"/>
+    <w:lsdException w:name="List Table 5 Dark Accent 3" w:uiPriority="50"/>
+    <w:lsdException w:name="List Table 6 Colorful Accent 3" w:uiPriority="51"/>
+    <w:lsdException w:name="List Table 7 Colorful Accent 3" w:uiPriority="52"/>
+    <w:lsdException w:name="List Table 1 Light Accent 4" w:uiPriority="46"/>
+    <w:lsdException w:name="List Table 2 Accent 4" w:uiPriority="47"/>
+    <w:lsdException w:name="List Table 3 Accent 4" w:uiPriority="48"/>
+    <w:lsdException w:name="List Table 4 Accent 4" w:uiPriority="49"/>
+    <w:lsdException w:name="List Table 5 Dark Accent 4" w:uiPriority="50"/>
+    <w:lsdException w:name="List Table 6 Colorful Accent 4" w:uiPriority="51"/>
+    <w:lsdException w:name="List Table 7 Colorful Accent 4" w:uiPriority="52"/>
+    <w:lsdException w:name="List Table 1 Light Accent 5" w:uiPriority="46"/>
+    <w:lsdException w:name="List Table 2 Accent 5" w:uiPriority="47"/>
+    <w:lsdException w:name="List Table 3 Accent 5" w:uiPriority="48"/>
+    <w:lsdException w:name="List Table 4 Accent 5" w:uiPriority="49"/>
+    <w:lsdException w:name="List Table 5 Dark Accent 5" w:uiPriority="50"/>
+    <w:lsdException w:name="List Table 6 Colorful Accent 5" w:uiPriority="51"/>
+    <w:lsdException w:name="List Table 7 Colorful Accent 5" w:uiPriority="52"/>
+    <w:lsdException w:name="List Table 1 Light Accent 6" w:uiPriority="46"/>
+    <w:lsdException w:name="List Table 2 Accent 6" w:uiPriority="47"/>
+    <w:lsdException w:name="List Table 3 Accent 6" w:uiPriority="48"/>
+    <w:lsdException w:name="List Table 4 Accent 6" w:uiPriority="49"/>
+    <w:lsdException w:name="List Table 5 Dark Accent 6" w:uiPriority="50"/>
+    <w:lsdException w:name="List Table 6 Colorful Accent 6" w:uiPriority="51"/>
+    <w:lsdException w:name="List Table 7 Colorful Accent 6" w:uiPriority="52"/>
   </w:latentStyles>
   <w:style w:type="paragraph" w:default="1" w:styleId="Normal">
     <w:name w:val="Normal"/>
@@ -8448,7 +9527,6 @@
     <w:uiPriority w:val="59"/>
     <w:rsid w:val="008A0874"/>
     <w:tblPr>
-      <w:tblInd w:w="0" w:type="dxa"/>
       <w:tblBorders>
         <w:top w:val="single" w:sz="4" w:space="0" w:color="auto"/>
         <w:left w:val="single" w:sz="4" w:space="0" w:color="auto"/>
@@ -8457,244 +9535,6 @@
         <w:insideH w:val="single" w:sz="4" w:space="0" w:color="auto"/>
         <w:insideV w:val="single" w:sz="4" w:space="0" w:color="auto"/>
       </w:tblBorders>
-      <w:tblCellMar>
-        <w:top w:w="0" w:type="dxa"/>
-        <w:left w:w="108" w:type="dxa"/>
-        <w:bottom w:w="0" w:type="dxa"/>
-        <w:right w:w="108" w:type="dxa"/>
-      </w:tblCellMar>
-    </w:tblPr>
-  </w:style>
-</w:styles>
-</file>
-
-<file path=word/stylesWithEffects.xml><?xml version="1.0" encoding="utf-8"?>
-<w:styles xmlns:wpc="http://schemas.microsoft.com/office/word/2010/wordprocessingCanvas" xmlns:mo="http://schemas.microsoft.com/office/mac/office/2008/main" xmlns:mc="http://schemas.openxmlformats.org/markup-compatibility/2006" xmlns:mv="urn:schemas-microsoft-com:mac:vml" xmlns:o="urn:schemas-microsoft-com:office:office" xmlns:r="http://schemas.openxmlformats.org/officeDocument/2006/relationships" xmlns:m="http://schemas.openxmlformats.org/officeDocument/2006/math" xmlns:v="urn:schemas-microsoft-com:vml" xmlns:wp14="http://schemas.microsoft.com/office/word/2010/wordprocessingDrawing" xmlns:wp="http://schemas.openxmlformats.org/drawingml/2006/wordprocessingDrawing" xmlns:w10="urn:schemas-microsoft-com:office:word" xmlns:w="http://schemas.openxmlformats.org/wordprocessingml/2006/main" xmlns:w14="http://schemas.microsoft.com/office/word/2010/wordml" xmlns:wpg="http://schemas.microsoft.com/office/word/2010/wordprocessingGroup" xmlns:wpi="http://schemas.microsoft.com/office/word/2010/wordprocessingInk" xmlns:wne="http://schemas.microsoft.com/office/word/2006/wordml" xmlns:wps="http://schemas.microsoft.com/office/word/2010/wordprocessingShape" mc:Ignorable="w14 wp14">
-  <w:docDefaults>
-    <w:rPrDefault>
-      <w:rPr>
-        <w:rFonts w:ascii="Times New Roman" w:eastAsiaTheme="minorEastAsia" w:hAnsi="Times New Roman" w:cstheme="minorBidi"/>
-        <w:sz w:val="24"/>
-        <w:szCs w:val="24"/>
-        <w:lang w:val="en-US" w:eastAsia="en-US" w:bidi="ar-SA"/>
-      </w:rPr>
-    </w:rPrDefault>
-    <w:pPrDefault/>
-  </w:docDefaults>
-  <w:latentStyles w:defLockedState="0" w:defUIPriority="99" w:defSemiHidden="1" w:defUnhideWhenUsed="1" w:defQFormat="0" w:count="276">
-    <w:lsdException w:name="Normal" w:semiHidden="0" w:uiPriority="0" w:unhideWhenUsed="0" w:qFormat="1"/>
-    <w:lsdException w:name="heading 1" w:semiHidden="0" w:uiPriority="9" w:unhideWhenUsed="0" w:qFormat="1"/>
-    <w:lsdException w:name="heading 2" w:uiPriority="9" w:qFormat="1"/>
-    <w:lsdException w:name="heading 3" w:uiPriority="9" w:qFormat="1"/>
-    <w:lsdException w:name="heading 4" w:uiPriority="9" w:qFormat="1"/>
-    <w:lsdException w:name="heading 5" w:uiPriority="9" w:qFormat="1"/>
-    <w:lsdException w:name="heading 6" w:uiPriority="9" w:qFormat="1"/>
-    <w:lsdException w:name="heading 7" w:uiPriority="9" w:qFormat="1"/>
-    <w:lsdException w:name="heading 8" w:uiPriority="9" w:qFormat="1"/>
-    <w:lsdException w:name="heading 9" w:uiPriority="9" w:qFormat="1"/>
-    <w:lsdException w:name="toc 1" w:uiPriority="39"/>
-    <w:lsdException w:name="toc 2" w:uiPriority="39"/>
-    <w:lsdException w:name="toc 3" w:uiPriority="39"/>
-    <w:lsdException w:name="toc 4" w:uiPriority="39"/>
-    <w:lsdException w:name="toc 5" w:uiPriority="39"/>
-    <w:lsdException w:name="toc 6" w:uiPriority="39"/>
-    <w:lsdException w:name="toc 7" w:uiPriority="39"/>
-    <w:lsdException w:name="toc 8" w:uiPriority="39"/>
-    <w:lsdException w:name="toc 9" w:uiPriority="39"/>
-    <w:lsdException w:name="caption" w:uiPriority="35" w:qFormat="1"/>
-    <w:lsdException w:name="Title" w:semiHidden="0" w:uiPriority="10" w:unhideWhenUsed="0" w:qFormat="1"/>
-    <w:lsdException w:name="Default Paragraph Font" w:uiPriority="1"/>
-    <w:lsdException w:name="Subtitle" w:semiHidden="0" w:uiPriority="11" w:unhideWhenUsed="0" w:qFormat="1"/>
-    <w:lsdException w:name="Strong" w:semiHidden="0" w:uiPriority="22" w:unhideWhenUsed="0" w:qFormat="1"/>
-    <w:lsdException w:name="Emphasis" w:semiHidden="0" w:uiPriority="20" w:unhideWhenUsed="0" w:qFormat="1"/>
-    <w:lsdException w:name="Table Grid" w:semiHidden="0" w:uiPriority="59" w:unhideWhenUsed="0"/>
-    <w:lsdException w:name="Placeholder Text" w:unhideWhenUsed="0"/>
-    <w:lsdException w:name="No Spacing" w:semiHidden="0" w:uiPriority="1" w:unhideWhenUsed="0" w:qFormat="1"/>
-    <w:lsdException w:name="Light Shading" w:semiHidden="0" w:uiPriority="60" w:unhideWhenUsed="0"/>
-    <w:lsdException w:name="Light List" w:semiHidden="0" w:uiPriority="61" w:unhideWhenUsed="0"/>
-    <w:lsdException w:name="Light Grid" w:semiHidden="0" w:uiPriority="62" w:unhideWhenUsed="0"/>
-    <w:lsdException w:name="Medium Shading 1" w:semiHidden="0" w:uiPriority="63" w:unhideWhenUsed="0"/>
-    <w:lsdException w:name="Medium Shading 2" w:semiHidden="0" w:uiPriority="64" w:unhideWhenUsed="0"/>
-    <w:lsdException w:name="Medium List 1" w:semiHidden="0" w:uiPriority="65" w:unhideWhenUsed="0"/>
-    <w:lsdException w:name="Medium List 2" w:semiHidden="0" w:uiPriority="66" w:unhideWhenUsed="0"/>
-    <w:lsdException w:name="Medium Grid 1" w:semiHidden="0" w:uiPriority="67" w:unhideWhenUsed="0"/>
-    <w:lsdException w:name="Medium Grid 2" w:semiHidden="0" w:uiPriority="68" w:unhideWhenUsed="0"/>
-    <w:lsdException w:name="Medium Grid 3" w:semiHidden="0" w:uiPriority="69" w:unhideWhenUsed="0"/>
-    <w:lsdException w:name="Dark List" w:semiHidden="0" w:uiPriority="70" w:unhideWhenUsed="0"/>
-    <w:lsdException w:name="Colorful Shading" w:semiHidden="0" w:uiPriority="71" w:unhideWhenUsed="0"/>
-    <w:lsdException w:name="Colorful List" w:semiHidden="0" w:uiPriority="72" w:unhideWhenUsed="0"/>
-    <w:lsdException w:name="Colorful Grid" w:semiHidden="0" w:uiPriority="73" w:unhideWhenUsed="0"/>
-    <w:lsdException w:name="Light Shading Accent 1" w:semiHidden="0" w:uiPriority="60" w:unhideWhenUsed="0"/>
-    <w:lsdException w:name="Light List Accent 1" w:semiHidden="0" w:uiPriority="61" w:unhideWhenUsed="0"/>
-    <w:lsdException w:name="Light Grid Accent 1" w:semiHidden="0" w:uiPriority="62" w:unhideWhenUsed="0"/>
-    <w:lsdException w:name="Medium Shading 1 Accent 1" w:semiHidden="0" w:uiPriority="63" w:unhideWhenUsed="0"/>
-    <w:lsdException w:name="Medium Shading 2 Accent 1" w:semiHidden="0" w:uiPriority="64" w:unhideWhenUsed="0"/>
-    <w:lsdException w:name="Medium List 1 Accent 1" w:semiHidden="0" w:uiPriority="65" w:unhideWhenUsed="0"/>
-    <w:lsdException w:name="Revision" w:unhideWhenUsed="0"/>
-    <w:lsdException w:name="List Paragraph" w:semiHidden="0" w:uiPriority="34" w:unhideWhenUsed="0" w:qFormat="1"/>
-    <w:lsdException w:name="Quote" w:semiHidden="0" w:uiPriority="29" w:unhideWhenUsed="0" w:qFormat="1"/>
-    <w:lsdException w:name="Intense Quote" w:semiHidden="0" w:uiPriority="30" w:unhideWhenUsed="0" w:qFormat="1"/>
-    <w:lsdException w:name="Medium List 2 Accent 1" w:semiHidden="0" w:uiPriority="66" w:unhideWhenUsed="0"/>
-    <w:lsdException w:name="Medium Grid 1 Accent 1" w:semiHidden="0" w:uiPriority="67" w:unhideWhenUsed="0"/>
-    <w:lsdException w:name="Medium Grid 2 Accent 1" w:semiHidden="0" w:uiPriority="68" w:unhideWhenUsed="0"/>
-    <w:lsdException w:name="Medium Grid 3 Accent 1" w:semiHidden="0" w:uiPriority="69" w:unhideWhenUsed="0"/>
-    <w:lsdException w:name="Dark List Accent 1" w:semiHidden="0" w:uiPriority="70" w:unhideWhenUsed="0"/>
-    <w:lsdException w:name="Colorful Shading Accent 1" w:semiHidden="0" w:uiPriority="71" w:unhideWhenUsed="0"/>
-    <w:lsdException w:name="Colorful List Accent 1" w:semiHidden="0" w:uiPriority="72" w:unhideWhenUsed="0"/>
-    <w:lsdException w:name="Colorful Grid Accent 1" w:semiHidden="0" w:uiPriority="73" w:unhideWhenUsed="0"/>
-    <w:lsdException w:name="Light Shading Accent 2" w:semiHidden="0" w:uiPriority="60" w:unhideWhenUsed="0"/>
-    <w:lsdException w:name="Light List Accent 2" w:semiHidden="0" w:uiPriority="61" w:unhideWhenUsed="0"/>
-    <w:lsdException w:name="Light Grid Accent 2" w:semiHidden="0" w:uiPriority="62" w:unhideWhenUsed="0"/>
-    <w:lsdException w:name="Medium Shading 1 Accent 2" w:semiHidden="0" w:uiPriority="63" w:unhideWhenUsed="0"/>
-    <w:lsdException w:name="Medium Shading 2 Accent 2" w:semiHidden="0" w:uiPriority="64" w:unhideWhenUsed="0"/>
-    <w:lsdException w:name="Medium List 1 Accent 2" w:semiHidden="0" w:uiPriority="65" w:unhideWhenUsed="0"/>
-    <w:lsdException w:name="Medium List 2 Accent 2" w:semiHidden="0" w:uiPriority="66" w:unhideWhenUsed="0"/>
-    <w:lsdException w:name="Medium Grid 1 Accent 2" w:semiHidden="0" w:uiPriority="67" w:unhideWhenUsed="0"/>
-    <w:lsdException w:name="Medium Grid 2 Accent 2" w:semiHidden="0" w:uiPriority="68" w:unhideWhenUsed="0"/>
-    <w:lsdException w:name="Medium Grid 3 Accent 2" w:semiHidden="0" w:uiPriority="69" w:unhideWhenUsed="0"/>
-    <w:lsdException w:name="Dark List Accent 2" w:semiHidden="0" w:uiPriority="70" w:unhideWhenUsed="0"/>
-    <w:lsdException w:name="Colorful Shading Accent 2" w:semiHidden="0" w:uiPriority="71" w:unhideWhenUsed="0"/>
-    <w:lsdException w:name="Colorful List Accent 2" w:semiHidden="0" w:uiPriority="72" w:unhideWhenUsed="0"/>
-    <w:lsdException w:name="Colorful Grid Accent 2" w:semiHidden="0" w:uiPriority="73" w:unhideWhenUsed="0"/>
-    <w:lsdException w:name="Light Shading Accent 3" w:semiHidden="0" w:uiPriority="60" w:unhideWhenUsed="0"/>
-    <w:lsdException w:name="Light List Accent 3" w:semiHidden="0" w:uiPriority="61" w:unhideWhenUsed="0"/>
-    <w:lsdException w:name="Light Grid Accent 3" w:semiHidden="0" w:uiPriority="62" w:unhideWhenUsed="0"/>
-    <w:lsdException w:name="Medium Shading 1 Accent 3" w:semiHidden="0" w:uiPriority="63" w:unhideWhenUsed="0"/>
-    <w:lsdException w:name="Medium Shading 2 Accent 3" w:semiHidden="0" w:uiPriority="64" w:unhideWhenUsed="0"/>
-    <w:lsdException w:name="Medium List 1 Accent 3" w:semiHidden="0" w:uiPriority="65" w:unhideWhenUsed="0"/>
-    <w:lsdException w:name="Medium List 2 Accent 3" w:semiHidden="0" w:uiPriority="66" w:unhideWhenUsed="0"/>
-    <w:lsdException w:name="Medium Grid 1 Accent 3" w:semiHidden="0" w:uiPriority="67" w:unhideWhenUsed="0"/>
-    <w:lsdException w:name="Medium Grid 2 Accent 3" w:semiHidden="0" w:uiPriority="68" w:unhideWhenUsed="0"/>
-    <w:lsdException w:name="Medium Grid 3 Accent 3" w:semiHidden="0" w:uiPriority="69" w:unhideWhenUsed="0"/>
-    <w:lsdException w:name="Dark List Accent 3" w:semiHidden="0" w:uiPriority="70" w:unhideWhenUsed="0"/>
-    <w:lsdException w:name="Colorful Shading Accent 3" w:semiHidden="0" w:uiPriority="71" w:unhideWhenUsed="0"/>
-    <w:lsdException w:name="Colorful List Accent 3" w:semiHidden="0" w:uiPriority="72" w:unhideWhenUsed="0"/>
-    <w:lsdException w:name="Colorful Grid Accent 3" w:semiHidden="0" w:uiPriority="73" w:unhideWhenUsed="0"/>
-    <w:lsdException w:name="Light Shading Accent 4" w:semiHidden="0" w:uiPriority="60" w:unhideWhenUsed="0"/>
-    <w:lsdException w:name="Light List Accent 4" w:semiHidden="0" w:uiPriority="61" w:unhideWhenUsed="0"/>
-    <w:lsdException w:name="Light Grid Accent 4" w:semiHidden="0" w:uiPriority="62" w:unhideWhenUsed="0"/>
-    <w:lsdException w:name="Medium Shading 1 Accent 4" w:semiHidden="0" w:uiPriority="63" w:unhideWhenUsed="0"/>
-    <w:lsdException w:name="Medium Shading 2 Accent 4" w:semiHidden="0" w:uiPriority="64" w:unhideWhenUsed="0"/>
-    <w:lsdException w:name="Medium List 1 Accent 4" w:semiHidden="0" w:uiPriority="65" w:unhideWhenUsed="0"/>
-    <w:lsdException w:name="Medium List 2 Accent 4" w:semiHidden="0" w:uiPriority="66" w:unhideWhenUsed="0"/>
-    <w:lsdException w:name="Medium Grid 1 Accent 4" w:semiHidden="0" w:uiPriority="67" w:unhideWhenUsed="0"/>
-    <w:lsdException w:name="Medium Grid 2 Accent 4" w:semiHidden="0" w:uiPriority="68" w:unhideWhenUsed="0"/>
-    <w:lsdException w:name="Medium Grid 3 Accent 4" w:semiHidden="0" w:uiPriority="69" w:unhideWhenUsed="0"/>
-    <w:lsdException w:name="Dark List Accent 4" w:semiHidden="0" w:uiPriority="70" w:unhideWhenUsed="0"/>
-    <w:lsdException w:name="Colorful Shading Accent 4" w:semiHidden="0" w:uiPriority="71" w:unhideWhenUsed="0"/>
-    <w:lsdException w:name="Colorful List Accent 4" w:semiHidden="0" w:uiPriority="72" w:unhideWhenUsed="0"/>
-    <w:lsdException w:name="Colorful Grid Accent 4" w:semiHidden="0" w:uiPriority="73" w:unhideWhenUsed="0"/>
-    <w:lsdException w:name="Light Shading Accent 5" w:semiHidden="0" w:uiPriority="60" w:unhideWhenUsed="0"/>
-    <w:lsdException w:name="Light List Accent 5" w:semiHidden="0" w:uiPriority="61" w:unhideWhenUsed="0"/>
-    <w:lsdException w:name="Light Grid Accent 5" w:semiHidden="0" w:uiPriority="62" w:unhideWhenUsed="0"/>
-    <w:lsdException w:name="Medium Shading 1 Accent 5" w:semiHidden="0" w:uiPriority="63" w:unhideWhenUsed="0"/>
-    <w:lsdException w:name="Medium Shading 2 Accent 5" w:semiHidden="0" w:uiPriority="64" w:unhideWhenUsed="0"/>
-    <w:lsdException w:name="Medium List 1 Accent 5" w:semiHidden="0" w:uiPriority="65" w:unhideWhenUsed="0"/>
-    <w:lsdException w:name="Medium List 2 Accent 5" w:semiHidden="0" w:uiPriority="66" w:unhideWhenUsed="0"/>
-    <w:lsdException w:name="Medium Grid 1 Accent 5" w:semiHidden="0" w:uiPriority="67" w:unhideWhenUsed="0"/>
-    <w:lsdException w:name="Medium Grid 2 Accent 5" w:semiHidden="0" w:uiPriority="68" w:unhideWhenUsed="0"/>
-    <w:lsdException w:name="Medium Grid 3 Accent 5" w:semiHidden="0" w:uiPriority="69" w:unhideWhenUsed="0"/>
-    <w:lsdException w:name="Dark List Accent 5" w:semiHidden="0" w:uiPriority="70" w:unhideWhenUsed="0"/>
-    <w:lsdException w:name="Colorful Shading Accent 5" w:semiHidden="0" w:uiPriority="71" w:unhideWhenUsed="0"/>
-    <w:lsdException w:name="Colorful List Accent 5" w:semiHidden="0" w:uiPriority="72" w:unhideWhenUsed="0"/>
-    <w:lsdException w:name="Colorful Grid Accent 5" w:semiHidden="0" w:uiPriority="73" w:unhideWhenUsed="0"/>
-    <w:lsdException w:name="Light Shading Accent 6" w:semiHidden="0" w:uiPriority="60" w:unhideWhenUsed="0"/>
-    <w:lsdException w:name="Light List Accent 6" w:semiHidden="0" w:uiPriority="61" w:unhideWhenUsed="0"/>
-    <w:lsdException w:name="Light Grid Accent 6" w:semiHidden="0" w:uiPriority="62" w:unhideWhenUsed="0"/>
-    <w:lsdException w:name="Medium Shading 1 Accent 6" w:semiHidden="0" w:uiPriority="63" w:unhideWhenUsed="0"/>
-    <w:lsdException w:name="Medium Shading 2 Accent 6" w:semiHidden="0" w:uiPriority="64" w:unhideWhenUsed="0"/>
-    <w:lsdException w:name="Medium List 1 Accent 6" w:semiHidden="0" w:uiPriority="65" w:unhideWhenUsed="0"/>
-    <w:lsdException w:name="Medium List 2 Accent 6" w:semiHidden="0" w:uiPriority="66" w:unhideWhenUsed="0"/>
-    <w:lsdException w:name="Medium Grid 1 Accent 6" w:semiHidden="0" w:uiPriority="67" w:unhideWhenUsed="0"/>
-    <w:lsdException w:name="Medium Grid 2 Accent 6" w:semiHidden="0" w:uiPriority="68" w:unhideWhenUsed="0"/>
-    <w:lsdException w:name="Medium Grid 3 Accent 6" w:semiHidden="0" w:uiPriority="69" w:unhideWhenUsed="0"/>
-    <w:lsdException w:name="Dark List Accent 6" w:semiHidden="0" w:uiPriority="70" w:unhideWhenUsed="0"/>
-    <w:lsdException w:name="Colorful Shading Accent 6" w:semiHidden="0" w:uiPriority="71" w:unhideWhenUsed="0"/>
-    <w:lsdException w:name="Colorful List Accent 6" w:semiHidden="0" w:uiPriority="72" w:unhideWhenUsed="0"/>
-    <w:lsdException w:name="Colorful Grid Accent 6" w:semiHidden="0" w:uiPriority="73" w:unhideWhenUsed="0"/>
-    <w:lsdException w:name="Subtle Emphasis" w:semiHidden="0" w:uiPriority="19" w:unhideWhenUsed="0" w:qFormat="1"/>
-    <w:lsdException w:name="Intense Emphasis" w:semiHidden="0" w:uiPriority="21" w:unhideWhenUsed="0" w:qFormat="1"/>
-    <w:lsdException w:name="Subtle Reference" w:semiHidden="0" w:uiPriority="31" w:unhideWhenUsed="0" w:qFormat="1"/>
-    <w:lsdException w:name="Intense Reference" w:semiHidden="0" w:uiPriority="32" w:unhideWhenUsed="0" w:qFormat="1"/>
-    <w:lsdException w:name="Book Title" w:semiHidden="0" w:uiPriority="33" w:unhideWhenUsed="0" w:qFormat="1"/>
-    <w:lsdException w:name="Bibliography" w:uiPriority="37"/>
-    <w:lsdException w:name="TOC Heading" w:uiPriority="39" w:qFormat="1"/>
-  </w:latentStyles>
-  <w:style w:type="paragraph" w:default="1" w:styleId="Normal">
-    <w:name w:val="Normal"/>
-    <w:qFormat/>
-  </w:style>
-  <w:style w:type="character" w:default="1" w:styleId="DefaultParagraphFont">
-    <w:name w:val="Default Paragraph Font"/>
-    <w:uiPriority w:val="1"/>
-    <w:semiHidden/>
-    <w:unhideWhenUsed/>
-  </w:style>
-  <w:style w:type="table" w:default="1" w:styleId="TableNormal">
-    <w:name w:val="Normal Table"/>
-    <w:uiPriority w:val="99"/>
-    <w:semiHidden/>
-    <w:unhideWhenUsed/>
-    <w:tblPr>
-      <w:tblInd w:w="0" w:type="dxa"/>
-      <w:tblCellMar>
-        <w:top w:w="0" w:type="dxa"/>
-        <w:left w:w="108" w:type="dxa"/>
-        <w:bottom w:w="0" w:type="dxa"/>
-        <w:right w:w="108" w:type="dxa"/>
-      </w:tblCellMar>
-    </w:tblPr>
-  </w:style>
-  <w:style w:type="numbering" w:default="1" w:styleId="NoList">
-    <w:name w:val="No List"/>
-    <w:uiPriority w:val="99"/>
-    <w:semiHidden/>
-    <w:unhideWhenUsed/>
-  </w:style>
-  <w:style w:type="character" w:styleId="LineNumber">
-    <w:name w:val="line number"/>
-    <w:basedOn w:val="DefaultParagraphFont"/>
-    <w:uiPriority w:val="99"/>
-    <w:semiHidden/>
-    <w:unhideWhenUsed/>
-    <w:rsid w:val="00C14E7F"/>
-  </w:style>
-  <w:style w:type="paragraph" w:styleId="NormalWeb">
-    <w:name w:val="Normal (Web)"/>
-    <w:basedOn w:val="Normal"/>
-    <w:uiPriority w:val="99"/>
-    <w:unhideWhenUsed/>
-    <w:rsid w:val="008A0874"/>
-    <w:pPr>
-      <w:spacing w:before="100" w:beforeAutospacing="1" w:after="100" w:afterAutospacing="1"/>
-    </w:pPr>
-    <w:rPr>
-      <w:rFonts w:ascii="Times" w:hAnsi="Times" w:cs="Times New Roman"/>
-      <w:sz w:val="20"/>
-      <w:szCs w:val="20"/>
-    </w:rPr>
-  </w:style>
-  <w:style w:type="table" w:styleId="TableGrid">
-    <w:name w:val="Table Grid"/>
-    <w:basedOn w:val="TableNormal"/>
-    <w:uiPriority w:val="59"/>
-    <w:rsid w:val="008A0874"/>
-    <w:tblPr>
-      <w:tblInd w:w="0" w:type="dxa"/>
-      <w:tblBorders>
-        <w:top w:val="single" w:sz="4" w:space="0" w:color="auto"/>
-        <w:left w:val="single" w:sz="4" w:space="0" w:color="auto"/>
-        <w:bottom w:val="single" w:sz="4" w:space="0" w:color="auto"/>
-        <w:right w:val="single" w:sz="4" w:space="0" w:color="auto"/>
-        <w:insideH w:val="single" w:sz="4" w:space="0" w:color="auto"/>
-        <w:insideV w:val="single" w:sz="4" w:space="0" w:color="auto"/>
-      </w:tblBorders>
-      <w:tblCellMar>
-        <w:top w:w="0" w:type="dxa"/>
-        <w:left w:w="108" w:type="dxa"/>
-        <w:bottom w:w="0" w:type="dxa"/>
-        <w:right w:w="108" w:type="dxa"/>
-      </w:tblCellMar>
     </w:tblPr>
   </w:style>
 </w:styles>

</xml_diff>